<commit_message>
little update to the documentation
</commit_message>
<xml_diff>
--- a/VueJs_Mattia_Zanini.docx
+++ b/VueJs_Mattia_Zanini.docx
@@ -130,7 +130,414 @@
           <w:sz w:val="24"/>
           <w:szCs w:val="24"/>
         </w:rPr>
-        <w:t>Vuejs, secondo me, è un framework che è molto “facile” per chi è abile nel scrivere codice funzionale, per la grafica bisogna far da sé.</w:t>
+        <w:t xml:space="preserve">Vuejs, secondo me, è un framework che è molto “facile” per chi è abile </w:t>
+      </w:r>
+      <w:r>
+        <w:rPr>
+          <w:sz w:val="24"/>
+          <w:szCs w:val="24"/>
+        </w:rPr>
+        <w:t>nello</w:t>
+      </w:r>
+      <w:r>
+        <w:rPr>
+          <w:sz w:val="24"/>
+          <w:szCs w:val="24"/>
+        </w:rPr>
+        <w:t xml:space="preserve"> scrivere codice funzionale, per la grafica bisogna far da sé.</w:t>
+      </w:r>
+    </w:p>
+    <w:p>
+      <w:pPr>
+        <w:rPr>
+          <w:sz w:val="24"/>
+          <w:szCs w:val="24"/>
+        </w:rPr>
+      </w:pPr>
+      <w:r>
+        <w:rPr>
+          <w:sz w:val="24"/>
+          <w:szCs w:val="24"/>
+        </w:rPr>
+        <w:t>Trovo davvero utile la creazione di template per suddividere le pagine in pezzi più piccoli</w:t>
+      </w:r>
+    </w:p>
+    <w:p>
+      <w:pPr>
+        <w:jc w:val="center"/>
+        <w:rPr>
+          <w:sz w:val="24"/>
+          <w:szCs w:val="24"/>
+        </w:rPr>
+      </w:pPr>
+      <w:r>
+        <w:rPr>
+          <w:sz w:val="24"/>
+          <w:szCs w:val="24"/>
+        </w:rPr>
+        <w:drawing>
+          <wp:inline distT="0" distB="0" distL="0" distR="0" wp14:anchorId="6029EC78" wp14:editId="3405A6F8">
+            <wp:extent cx="2639785" cy="2401745"/>
+            <wp:effectExtent l="0" t="0" r="0" b="0"/>
+            <wp:docPr id="1" name="Immagine 1"/>
+            <wp:cNvGraphicFramePr>
+              <a:graphicFrameLocks xmlns:a="http://schemas.openxmlformats.org/drawingml/2006/main" noChangeAspect="1"/>
+            </wp:cNvGraphicFramePr>
+            <a:graphic xmlns:a="http://schemas.openxmlformats.org/drawingml/2006/main">
+              <a:graphicData uri="http://schemas.openxmlformats.org/drawingml/2006/picture">
+                <pic:pic xmlns:pic="http://schemas.openxmlformats.org/drawingml/2006/picture">
+                  <pic:nvPicPr>
+                    <pic:cNvPr id="1" name=""/>
+                    <pic:cNvPicPr/>
+                  </pic:nvPicPr>
+                  <pic:blipFill>
+                    <a:blip r:embed="rId4"/>
+                    <a:stretch>
+                      <a:fillRect/>
+                    </a:stretch>
+                  </pic:blipFill>
+                  <pic:spPr>
+                    <a:xfrm>
+                      <a:off x="0" y="0"/>
+                      <a:ext cx="2677051" cy="2435650"/>
+                    </a:xfrm>
+                    <a:prstGeom prst="rect">
+                      <a:avLst/>
+                    </a:prstGeom>
+                  </pic:spPr>
+                </pic:pic>
+              </a:graphicData>
+            </a:graphic>
+          </wp:inline>
+        </w:drawing>
+      </w:r>
+    </w:p>
+    <w:p>
+      <w:pPr>
+        <w:rPr>
+          <w:sz w:val="24"/>
+          <w:szCs w:val="24"/>
+        </w:rPr>
+      </w:pPr>
+      <w:r>
+        <w:rPr>
+          <w:sz w:val="24"/>
+          <w:szCs w:val="24"/>
+        </w:rPr>
+        <w:t xml:space="preserve">Dentro il tag template ci può stare dentro solo un elemento, quindi l’unico modo per sviare </w:t>
+      </w:r>
+      <w:r>
+        <w:rPr>
+          <w:sz w:val="24"/>
+          <w:szCs w:val="24"/>
+        </w:rPr>
+        <w:t>a questa regola è di creare un div che contenga il tutto.</w:t>
+      </w:r>
+    </w:p>
+    <w:p>
+      <w:pPr>
+        <w:jc w:val="center"/>
+        <w:rPr>
+          <w:sz w:val="24"/>
+          <w:szCs w:val="24"/>
+        </w:rPr>
+      </w:pPr>
+      <w:r>
+        <w:rPr>
+          <w:sz w:val="24"/>
+          <w:szCs w:val="24"/>
+        </w:rPr>
+        <w:drawing>
+          <wp:inline distT="0" distB="0" distL="0" distR="0" wp14:anchorId="313E839A" wp14:editId="51F37148">
+            <wp:extent cx="3641271" cy="2495550"/>
+            <wp:effectExtent l="0" t="0" r="0" b="0"/>
+            <wp:docPr id="2" name="Immagine 2"/>
+            <wp:cNvGraphicFramePr>
+              <a:graphicFrameLocks xmlns:a="http://schemas.openxmlformats.org/drawingml/2006/main" noChangeAspect="1"/>
+            </wp:cNvGraphicFramePr>
+            <a:graphic xmlns:a="http://schemas.openxmlformats.org/drawingml/2006/main">
+              <a:graphicData uri="http://schemas.openxmlformats.org/drawingml/2006/picture">
+                <pic:pic xmlns:pic="http://schemas.openxmlformats.org/drawingml/2006/picture">
+                  <pic:nvPicPr>
+                    <pic:cNvPr id="1" name=""/>
+                    <pic:cNvPicPr/>
+                  </pic:nvPicPr>
+                  <pic:blipFill>
+                    <a:blip r:embed="rId5"/>
+                    <a:stretch>
+                      <a:fillRect/>
+                    </a:stretch>
+                  </pic:blipFill>
+                  <pic:spPr>
+                    <a:xfrm>
+                      <a:off x="0" y="0"/>
+                      <a:ext cx="3659484" cy="2508032"/>
+                    </a:xfrm>
+                    <a:prstGeom prst="rect">
+                      <a:avLst/>
+                    </a:prstGeom>
+                  </pic:spPr>
+                </pic:pic>
+              </a:graphicData>
+            </a:graphic>
+          </wp:inline>
+        </w:drawing>
+      </w:r>
+    </w:p>
+    <w:p>
+      <w:pPr>
+        <w:rPr>
+          <w:sz w:val="24"/>
+          <w:szCs w:val="24"/>
+        </w:rPr>
+      </w:pPr>
+      <w:r>
+        <w:rPr>
+          <w:sz w:val="24"/>
+          <w:szCs w:val="24"/>
+        </w:rPr>
+        <w:t>In ogni pagin</w:t>
+      </w:r>
+      <w:r>
+        <w:rPr>
+          <w:sz w:val="24"/>
+          <w:szCs w:val="24"/>
+        </w:rPr>
+        <w:t>a</w:t>
+      </w:r>
+      <w:r>
+        <w:rPr>
+          <w:sz w:val="24"/>
+          <w:szCs w:val="24"/>
+        </w:rPr>
+        <w:t xml:space="preserve"> </w:t>
+      </w:r>
+      <w:r>
+        <w:rPr>
+          <w:sz w:val="24"/>
+          <w:szCs w:val="24"/>
+        </w:rPr>
+        <w:t xml:space="preserve">.vue, è possibile inserire un CSS che sarà “attivato” solo quando si visualizza la relativa pagina, per fare questo </w:t>
+      </w:r>
+      <w:r>
+        <w:rPr>
+          <w:sz w:val="24"/>
+          <w:szCs w:val="24"/>
+        </w:rPr>
+        <w:t>si</w:t>
+      </w:r>
+      <w:r>
+        <w:rPr>
+          <w:sz w:val="24"/>
+          <w:szCs w:val="24"/>
+        </w:rPr>
+        <w:t xml:space="preserve"> </w:t>
+      </w:r>
+      <w:r>
+        <w:rPr>
+          <w:sz w:val="24"/>
+          <w:szCs w:val="24"/>
+        </w:rPr>
+        <w:t>scrive</w:t>
+      </w:r>
+      <w:r>
+        <w:rPr>
+          <w:sz w:val="24"/>
+          <w:szCs w:val="24"/>
+        </w:rPr>
+        <w:t xml:space="preserve"> </w:t>
+      </w:r>
+      <w:r>
+        <w:rPr>
+          <w:sz w:val="24"/>
+          <w:szCs w:val="24"/>
+        </w:rPr>
+        <w:t>n</w:t>
+      </w:r>
+      <w:r>
+        <w:rPr>
+          <w:sz w:val="24"/>
+          <w:szCs w:val="24"/>
+        </w:rPr>
+        <w:t>el</w:t>
+      </w:r>
+      <w:r>
+        <w:rPr>
+          <w:sz w:val="24"/>
+          <w:szCs w:val="24"/>
+        </w:rPr>
+        <w:t xml:space="preserve"> file della pagina</w:t>
+      </w:r>
+      <w:r>
+        <w:rPr>
+          <w:sz w:val="24"/>
+          <w:szCs w:val="24"/>
+        </w:rPr>
+        <w:t xml:space="preserve"> il tag “&lt;style scoped&gt;”, inoltre con </w:t>
+      </w:r>
+      <w:r>
+        <w:rPr>
+          <w:sz w:val="24"/>
+          <w:szCs w:val="24"/>
+        </w:rPr>
+        <w:t>il</w:t>
+      </w:r>
+      <w:r>
+        <w:rPr>
+          <w:sz w:val="24"/>
+          <w:szCs w:val="24"/>
+        </w:rPr>
+        <w:t xml:space="preserve"> tag “&lt;script&gt;”, si inserisce il codice backend della pagina (le prime 9 righe della foto di sopra), nel codice</w:t>
+      </w:r>
+      <w:r>
+        <w:rPr>
+          <w:sz w:val="24"/>
+          <w:szCs w:val="24"/>
+        </w:rPr>
+        <w:t>,</w:t>
+      </w:r>
+      <w:r>
+        <w:rPr>
+          <w:sz w:val="24"/>
+          <w:szCs w:val="24"/>
+        </w:rPr>
+        <w:t xml:space="preserve"> la </w:t>
+      </w:r>
+      <w:r>
+        <w:rPr>
+          <w:sz w:val="24"/>
+          <w:szCs w:val="24"/>
+        </w:rPr>
+        <w:t>proprietà</w:t>
+      </w:r>
+      <w:r>
+        <w:rPr>
+          <w:sz w:val="24"/>
+          <w:szCs w:val="24"/>
+        </w:rPr>
+        <w:t xml:space="preserve"> </w:t>
+      </w:r>
+      <w:r>
+        <w:rPr>
+          <w:sz w:val="24"/>
+          <w:szCs w:val="24"/>
+        </w:rPr>
+        <w:t>“</w:t>
+      </w:r>
+      <w:r>
+        <w:rPr>
+          <w:sz w:val="24"/>
+          <w:szCs w:val="24"/>
+        </w:rPr>
+        <w:t>data()</w:t>
+      </w:r>
+      <w:r>
+        <w:rPr>
+          <w:sz w:val="24"/>
+          <w:szCs w:val="24"/>
+        </w:rPr>
+        <w:t>”</w:t>
+      </w:r>
+      <w:r>
+        <w:rPr>
+          <w:sz w:val="24"/>
+          <w:szCs w:val="24"/>
+        </w:rPr>
+        <w:t xml:space="preserve"> si occupa di contenere le variabili che si dichiarano</w:t>
+      </w:r>
+      <w:r>
+        <w:rPr>
+          <w:sz w:val="24"/>
+          <w:szCs w:val="24"/>
+        </w:rPr>
+        <w:t xml:space="preserve"> e per separar</w:t>
+      </w:r>
+      <w:r>
+        <w:rPr>
+          <w:sz w:val="24"/>
+          <w:szCs w:val="24"/>
+        </w:rPr>
+        <w:t>e</w:t>
+      </w:r>
+      <w:r>
+        <w:rPr>
+          <w:sz w:val="24"/>
+          <w:szCs w:val="24"/>
+        </w:rPr>
+        <w:t xml:space="preserve"> le une dalle altre, si inserisce una virgola alla fine</w:t>
+      </w:r>
+      <w:r>
+        <w:rPr>
+          <w:sz w:val="24"/>
+          <w:szCs w:val="24"/>
+        </w:rPr>
+        <w:t>.</w:t>
+      </w:r>
+    </w:p>
+    <w:p>
+      <w:pPr>
+        <w:jc w:val="center"/>
+        <w:rPr>
+          <w:sz w:val="24"/>
+          <w:szCs w:val="24"/>
+        </w:rPr>
+      </w:pPr>
+      <w:r>
+        <w:rPr>
+          <w:sz w:val="24"/>
+          <w:szCs w:val="24"/>
+        </w:rPr>
+        <w:lastRenderedPageBreak/>
+        <w:drawing>
+          <wp:inline distT="0" distB="0" distL="0" distR="0" wp14:anchorId="6BCE4C4A" wp14:editId="6C3CE5BE">
+            <wp:extent cx="4362576" cy="3488872"/>
+            <wp:effectExtent l="0" t="0" r="0" b="0"/>
+            <wp:docPr id="3" name="Immagine 3"/>
+            <wp:cNvGraphicFramePr>
+              <a:graphicFrameLocks xmlns:a="http://schemas.openxmlformats.org/drawingml/2006/main" noChangeAspect="1"/>
+            </wp:cNvGraphicFramePr>
+            <a:graphic xmlns:a="http://schemas.openxmlformats.org/drawingml/2006/main">
+              <a:graphicData uri="http://schemas.openxmlformats.org/drawingml/2006/picture">
+                <pic:pic xmlns:pic="http://schemas.openxmlformats.org/drawingml/2006/picture">
+                  <pic:nvPicPr>
+                    <pic:cNvPr id="1" name=""/>
+                    <pic:cNvPicPr/>
+                  </pic:nvPicPr>
+                  <pic:blipFill>
+                    <a:blip r:embed="rId6"/>
+                    <a:stretch>
+                      <a:fillRect/>
+                    </a:stretch>
+                  </pic:blipFill>
+                  <pic:spPr>
+                    <a:xfrm>
+                      <a:off x="0" y="0"/>
+                      <a:ext cx="4396337" cy="3515871"/>
+                    </a:xfrm>
+                    <a:prstGeom prst="rect">
+                      <a:avLst/>
+                    </a:prstGeom>
+                  </pic:spPr>
+                </pic:pic>
+              </a:graphicData>
+            </a:graphic>
+          </wp:inline>
+        </w:drawing>
+      </w:r>
+    </w:p>
+    <w:p>
+      <w:pPr>
+        <w:rPr>
+          <w:sz w:val="24"/>
+          <w:szCs w:val="24"/>
+        </w:rPr>
+      </w:pPr>
+      <w:r>
+        <w:rPr>
+          <w:sz w:val="24"/>
+          <w:szCs w:val="24"/>
+        </w:rPr>
+        <w:t>“Data()” non è l’unica proprietà che possiamo utilizzare in vue, c’è anche la proprietà “methods” con la quale possiamo creare le funzioni che si possono richiamare all’interno del codice html. La proprietà “mounted” è una funzione che viene eseguità quando la relativa pagina viene montata.</w:t>
       </w:r>
     </w:p>
     <w:sectPr>

</xml_diff>

<commit_message>
quasi finita la documentazione
</commit_message>
<xml_diff>
--- a/VueJs_Mattia_Zanini.docx
+++ b/VueJs_Mattia_Zanini.docx
@@ -172,6 +172,7 @@
       </w:pPr>
       <w:r>
         <w:rPr>
+          <w:noProof/>
           <w:sz w:val="24"/>
           <w:szCs w:val="24"/>
         </w:rPr>
@@ -244,6 +245,7 @@
       </w:pPr>
       <w:r>
         <w:rPr>
+          <w:noProof/>
           <w:sz w:val="24"/>
           <w:szCs w:val="24"/>
         </w:rPr>
@@ -476,6 +478,21 @@
     </w:p>
     <w:p>
       <w:pPr>
+        <w:rPr>
+          <w:sz w:val="24"/>
+          <w:szCs w:val="24"/>
+        </w:rPr>
+      </w:pPr>
+      <w:r>
+        <w:rPr>
+          <w:sz w:val="24"/>
+          <w:szCs w:val="24"/>
+        </w:rPr>
+        <w:t>Per richiamare una variabile all’interno del codice html basta inserirlo tra 4 parentesi grafe (come nella foto di sopra), all’interno di questa parentesi si può solo invocare funzioni o utilizzare le variabili, non si può scrivere codice javascript.</w:t>
+      </w:r>
+    </w:p>
+    <w:p>
+      <w:pPr>
         <w:jc w:val="center"/>
         <w:rPr>
           <w:sz w:val="24"/>
@@ -484,6 +501,7 @@
       </w:pPr>
       <w:r>
         <w:rPr>
+          <w:noProof/>
           <w:sz w:val="24"/>
           <w:szCs w:val="24"/>
         </w:rPr>
@@ -538,6 +556,1820 @@
           <w:szCs w:val="24"/>
         </w:rPr>
         <w:t>“Data()” non è l’unica proprietà che possiamo utilizzare in vue, c’è anche la proprietà “methods” con la quale possiamo creare le funzioni che si possono richiamare all’interno del codice html. La proprietà “mounted” è una funzione che viene eseguità quando la relativa pagina viene montata.</w:t>
+      </w:r>
+    </w:p>
+    <w:p>
+      <w:pPr>
+        <w:jc w:val="center"/>
+        <w:rPr>
+          <w:sz w:val="24"/>
+          <w:szCs w:val="24"/>
+        </w:rPr>
+      </w:pPr>
+      <w:r>
+        <w:rPr>
+          <w:noProof/>
+          <w:sz w:val="24"/>
+          <w:szCs w:val="24"/>
+        </w:rPr>
+        <w:drawing>
+          <wp:inline distT="0" distB="0" distL="0" distR="0" wp14:anchorId="60E4A347" wp14:editId="3E58C3B1">
+            <wp:extent cx="2949196" cy="693480"/>
+            <wp:effectExtent l="0" t="0" r="3810" b="0"/>
+            <wp:docPr id="4" name="Immagine 4"/>
+            <wp:cNvGraphicFramePr>
+              <a:graphicFrameLocks xmlns:a="http://schemas.openxmlformats.org/drawingml/2006/main" noChangeAspect="1"/>
+            </wp:cNvGraphicFramePr>
+            <a:graphic xmlns:a="http://schemas.openxmlformats.org/drawingml/2006/main">
+              <a:graphicData uri="http://schemas.openxmlformats.org/drawingml/2006/picture">
+                <pic:pic xmlns:pic="http://schemas.openxmlformats.org/drawingml/2006/picture">
+                  <pic:nvPicPr>
+                    <pic:cNvPr id="1" name=""/>
+                    <pic:cNvPicPr/>
+                  </pic:nvPicPr>
+                  <pic:blipFill>
+                    <a:blip r:embed="rId7"/>
+                    <a:stretch>
+                      <a:fillRect/>
+                    </a:stretch>
+                  </pic:blipFill>
+                  <pic:spPr>
+                    <a:xfrm>
+                      <a:off x="0" y="0"/>
+                      <a:ext cx="2949196" cy="693480"/>
+                    </a:xfrm>
+                    <a:prstGeom prst="rect">
+                      <a:avLst/>
+                    </a:prstGeom>
+                  </pic:spPr>
+                </pic:pic>
+              </a:graphicData>
+            </a:graphic>
+          </wp:inline>
+        </w:drawing>
+      </w:r>
+    </w:p>
+    <w:p>
+      <w:pPr>
+        <w:rPr>
+          <w:sz w:val="24"/>
+          <w:szCs w:val="24"/>
+        </w:rPr>
+      </w:pPr>
+      <w:r>
+        <w:rPr>
+          <w:sz w:val="24"/>
+          <w:szCs w:val="24"/>
+        </w:rPr>
+        <w:t xml:space="preserve">La </w:t>
+      </w:r>
+      <w:r>
+        <w:rPr>
+          <w:b/>
+          <w:bCs/>
+          <w:sz w:val="24"/>
+          <w:szCs w:val="24"/>
+        </w:rPr>
+        <w:t>v-bind</w:t>
+      </w:r>
+      <w:r>
+        <w:rPr>
+          <w:sz w:val="24"/>
+          <w:szCs w:val="24"/>
+        </w:rPr>
+        <w:t xml:space="preserve"> </w:t>
+      </w:r>
+      <w:r>
+        <w:rPr>
+          <w:sz w:val="24"/>
+          <w:szCs w:val="24"/>
+        </w:rPr>
+        <w:t xml:space="preserve">direttiva indica a Vue di mantenere </w:t>
+      </w:r>
+      <w:r>
+        <w:rPr>
+          <w:sz w:val="24"/>
+          <w:szCs w:val="24"/>
+        </w:rPr>
+        <w:t xml:space="preserve">l’attributo </w:t>
+      </w:r>
+      <w:r>
+        <w:rPr>
+          <w:b/>
+          <w:bCs/>
+          <w:sz w:val="24"/>
+          <w:szCs w:val="24"/>
+        </w:rPr>
+        <w:t>id</w:t>
+      </w:r>
+      <w:r>
+        <w:rPr>
+          <w:sz w:val="24"/>
+          <w:szCs w:val="24"/>
+        </w:rPr>
+        <w:t xml:space="preserve"> </w:t>
+      </w:r>
+      <w:r>
+        <w:rPr>
+          <w:sz w:val="24"/>
+          <w:szCs w:val="24"/>
+        </w:rPr>
+        <w:t>dell'elemento</w:t>
+      </w:r>
+      <w:r>
+        <w:rPr>
+          <w:sz w:val="24"/>
+          <w:szCs w:val="24"/>
+        </w:rPr>
+        <w:t xml:space="preserve"> </w:t>
+      </w:r>
+      <w:r>
+        <w:rPr>
+          <w:sz w:val="24"/>
+          <w:szCs w:val="24"/>
+        </w:rPr>
+        <w:t xml:space="preserve">sincronizzato con la </w:t>
+      </w:r>
+      <w:r>
+        <w:rPr>
+          <w:sz w:val="24"/>
+          <w:szCs w:val="24"/>
+        </w:rPr>
+        <w:t xml:space="preserve">variabile </w:t>
+      </w:r>
+      <w:r>
+        <w:rPr>
+          <w:b/>
+          <w:bCs/>
+          <w:sz w:val="24"/>
+          <w:szCs w:val="24"/>
+        </w:rPr>
+        <w:t>dynamicId</w:t>
+      </w:r>
+      <w:r>
+        <w:rPr>
+          <w:sz w:val="24"/>
+          <w:szCs w:val="24"/>
+        </w:rPr>
+        <w:t xml:space="preserve">. Se il valore associato è </w:t>
+      </w:r>
+      <w:r>
+        <w:rPr>
+          <w:b/>
+          <w:bCs/>
+          <w:sz w:val="24"/>
+          <w:szCs w:val="24"/>
+        </w:rPr>
+        <w:t>null</w:t>
+      </w:r>
+      <w:r>
+        <w:rPr>
+          <w:sz w:val="24"/>
+          <w:szCs w:val="24"/>
+        </w:rPr>
+        <w:t xml:space="preserve"> </w:t>
+      </w:r>
+      <w:r>
+        <w:rPr>
+          <w:sz w:val="24"/>
+          <w:szCs w:val="24"/>
+        </w:rPr>
+        <w:t xml:space="preserve">o </w:t>
+      </w:r>
+      <w:r>
+        <w:rPr>
+          <w:b/>
+          <w:bCs/>
+          <w:sz w:val="24"/>
+          <w:szCs w:val="24"/>
+        </w:rPr>
+        <w:t>undefined</w:t>
+      </w:r>
+      <w:r>
+        <w:rPr>
+          <w:sz w:val="24"/>
+          <w:szCs w:val="24"/>
+        </w:rPr>
+        <w:t>, l'attributo verrà rimosso dall'elemento renderizzato.</w:t>
+      </w:r>
+    </w:p>
+    <w:p>
+      <w:pPr>
+        <w:jc w:val="center"/>
+        <w:rPr>
+          <w:sz w:val="24"/>
+          <w:szCs w:val="24"/>
+        </w:rPr>
+      </w:pPr>
+      <w:r>
+        <w:rPr>
+          <w:noProof/>
+          <w:sz w:val="24"/>
+          <w:szCs w:val="24"/>
+        </w:rPr>
+        <w:drawing>
+          <wp:inline distT="0" distB="0" distL="0" distR="0" wp14:anchorId="6338150A" wp14:editId="4D204FF2">
+            <wp:extent cx="4610100" cy="2732673"/>
+            <wp:effectExtent l="0" t="0" r="0" b="0"/>
+            <wp:docPr id="5" name="Immagine 5"/>
+            <wp:cNvGraphicFramePr>
+              <a:graphicFrameLocks xmlns:a="http://schemas.openxmlformats.org/drawingml/2006/main" noChangeAspect="1"/>
+            </wp:cNvGraphicFramePr>
+            <a:graphic xmlns:a="http://schemas.openxmlformats.org/drawingml/2006/main">
+              <a:graphicData uri="http://schemas.openxmlformats.org/drawingml/2006/picture">
+                <pic:pic xmlns:pic="http://schemas.openxmlformats.org/drawingml/2006/picture">
+                  <pic:nvPicPr>
+                    <pic:cNvPr id="1" name=""/>
+                    <pic:cNvPicPr/>
+                  </pic:nvPicPr>
+                  <pic:blipFill>
+                    <a:blip r:embed="rId8"/>
+                    <a:stretch>
+                      <a:fillRect/>
+                    </a:stretch>
+                  </pic:blipFill>
+                  <pic:spPr>
+                    <a:xfrm>
+                      <a:off x="0" y="0"/>
+                      <a:ext cx="4657507" cy="2760774"/>
+                    </a:xfrm>
+                    <a:prstGeom prst="rect">
+                      <a:avLst/>
+                    </a:prstGeom>
+                  </pic:spPr>
+                </pic:pic>
+              </a:graphicData>
+            </a:graphic>
+          </wp:inline>
+        </w:drawing>
+      </w:r>
+    </w:p>
+    <w:p>
+      <w:pPr>
+        <w:rPr>
+          <w:sz w:val="24"/>
+          <w:szCs w:val="24"/>
+        </w:rPr>
+      </w:pPr>
+      <w:r>
+        <w:rPr>
+          <w:sz w:val="24"/>
+          <w:szCs w:val="24"/>
+        </w:rPr>
+        <w:t xml:space="preserve">La </w:t>
+      </w:r>
+      <w:r>
+        <w:rPr>
+          <w:sz w:val="24"/>
+          <w:szCs w:val="24"/>
+        </w:rPr>
+        <w:t>direttiva</w:t>
+      </w:r>
+      <w:r>
+        <w:rPr>
+          <w:sz w:val="24"/>
+          <w:szCs w:val="24"/>
+        </w:rPr>
+        <w:t xml:space="preserve"> </w:t>
+      </w:r>
+      <w:r>
+        <w:rPr>
+          <w:b/>
+          <w:bCs/>
+          <w:sz w:val="24"/>
+          <w:szCs w:val="24"/>
+        </w:rPr>
+        <w:t>v-if</w:t>
+      </w:r>
+      <w:r>
+        <w:rPr>
+          <w:sz w:val="24"/>
+          <w:szCs w:val="24"/>
+        </w:rPr>
+        <w:t>, renderizza o meno gli elementi che contiene a seconda se la condizione è vera o falsa.</w:t>
+      </w:r>
+      <w:r>
+        <w:rPr>
+          <w:sz w:val="24"/>
+          <w:szCs w:val="24"/>
+        </w:rPr>
+        <w:t xml:space="preserve"> Esiste ovviamente </w:t>
+      </w:r>
+      <w:r>
+        <w:rPr>
+          <w:sz w:val="24"/>
+          <w:szCs w:val="24"/>
+        </w:rPr>
+        <w:t>esistono anche</w:t>
+      </w:r>
+      <w:r>
+        <w:rPr>
+          <w:sz w:val="24"/>
+          <w:szCs w:val="24"/>
+        </w:rPr>
+        <w:t xml:space="preserve"> </w:t>
+      </w:r>
+      <w:r>
+        <w:rPr>
+          <w:b/>
+          <w:bCs/>
+          <w:sz w:val="24"/>
+          <w:szCs w:val="24"/>
+        </w:rPr>
+        <w:t>v-</w:t>
+      </w:r>
+      <w:r>
+        <w:rPr>
+          <w:b/>
+          <w:bCs/>
+          <w:sz w:val="24"/>
+          <w:szCs w:val="24"/>
+        </w:rPr>
+        <w:t>else</w:t>
+      </w:r>
+      <w:r>
+        <w:rPr>
+          <w:sz w:val="24"/>
+          <w:szCs w:val="24"/>
+        </w:rPr>
+        <w:t xml:space="preserve"> e </w:t>
+      </w:r>
+      <w:r>
+        <w:rPr>
+          <w:b/>
+          <w:bCs/>
+          <w:sz w:val="24"/>
+          <w:szCs w:val="24"/>
+        </w:rPr>
+        <w:t>v-else-if</w:t>
+      </w:r>
+      <w:r>
+        <w:rPr>
+          <w:sz w:val="24"/>
+          <w:szCs w:val="24"/>
+        </w:rPr>
+        <w:t>.</w:t>
+      </w:r>
+    </w:p>
+    <w:p>
+      <w:pPr>
+        <w:jc w:val="center"/>
+        <w:rPr>
+          <w:sz w:val="24"/>
+          <w:szCs w:val="24"/>
+        </w:rPr>
+      </w:pPr>
+      <w:r>
+        <w:rPr>
+          <w:noProof/>
+          <w:sz w:val="24"/>
+          <w:szCs w:val="24"/>
+        </w:rPr>
+        <w:lastRenderedPageBreak/>
+        <w:drawing>
+          <wp:inline distT="0" distB="0" distL="0" distR="0" wp14:anchorId="2362FBBC" wp14:editId="27602AF3">
+            <wp:extent cx="5387807" cy="2728196"/>
+            <wp:effectExtent l="0" t="0" r="3810" b="0"/>
+            <wp:docPr id="6" name="Immagine 6"/>
+            <wp:cNvGraphicFramePr>
+              <a:graphicFrameLocks xmlns:a="http://schemas.openxmlformats.org/drawingml/2006/main" noChangeAspect="1"/>
+            </wp:cNvGraphicFramePr>
+            <a:graphic xmlns:a="http://schemas.openxmlformats.org/drawingml/2006/main">
+              <a:graphicData uri="http://schemas.openxmlformats.org/drawingml/2006/picture">
+                <pic:pic xmlns:pic="http://schemas.openxmlformats.org/drawingml/2006/picture">
+                  <pic:nvPicPr>
+                    <pic:cNvPr id="1" name=""/>
+                    <pic:cNvPicPr/>
+                  </pic:nvPicPr>
+                  <pic:blipFill>
+                    <a:blip r:embed="rId9"/>
+                    <a:stretch>
+                      <a:fillRect/>
+                    </a:stretch>
+                  </pic:blipFill>
+                  <pic:spPr>
+                    <a:xfrm>
+                      <a:off x="0" y="0"/>
+                      <a:ext cx="5387807" cy="2728196"/>
+                    </a:xfrm>
+                    <a:prstGeom prst="rect">
+                      <a:avLst/>
+                    </a:prstGeom>
+                  </pic:spPr>
+                </pic:pic>
+              </a:graphicData>
+            </a:graphic>
+          </wp:inline>
+        </w:drawing>
+      </w:r>
+    </w:p>
+    <w:p>
+      <w:pPr>
+        <w:rPr>
+          <w:sz w:val="24"/>
+          <w:szCs w:val="24"/>
+        </w:rPr>
+      </w:pPr>
+      <w:r>
+        <w:rPr>
+          <w:sz w:val="24"/>
+          <w:szCs w:val="24"/>
+        </w:rPr>
+        <w:t>La d</w:t>
+      </w:r>
+      <w:r>
+        <w:rPr>
+          <w:sz w:val="24"/>
+          <w:szCs w:val="24"/>
+        </w:rPr>
+        <w:t>irettiva</w:t>
+      </w:r>
+      <w:r>
+        <w:rPr>
+          <w:sz w:val="24"/>
+          <w:szCs w:val="24"/>
+        </w:rPr>
+        <w:t xml:space="preserve"> </w:t>
+      </w:r>
+      <w:r>
+        <w:rPr>
+          <w:b/>
+          <w:bCs/>
+          <w:sz w:val="24"/>
+          <w:szCs w:val="24"/>
+        </w:rPr>
+        <w:t>v-on</w:t>
+      </w:r>
+      <w:r>
+        <w:rPr>
+          <w:sz w:val="24"/>
+          <w:szCs w:val="24"/>
+        </w:rPr>
+        <w:t>, abbreviata come “@”</w:t>
+      </w:r>
+      <w:r>
+        <w:rPr>
+          <w:sz w:val="24"/>
+          <w:szCs w:val="24"/>
+        </w:rPr>
+        <w:t>, ascolta gli eventi DOM</w:t>
+      </w:r>
+      <w:r>
+        <w:rPr>
+          <w:sz w:val="24"/>
+          <w:szCs w:val="24"/>
+        </w:rPr>
+        <w:t xml:space="preserve">, nella foto di sopra ascolta l’evento click dell’elemento div con classe row ed id “Carrier”, </w:t>
+      </w:r>
+      <w:r>
+        <w:rPr>
+          <w:sz w:val="24"/>
+          <w:szCs w:val="24"/>
+        </w:rPr>
+        <w:t>sostanzialmente quando l’utente clicca con il cursore del mouse sull’elemento, viene eseguita la funzione “SelectShip”.</w:t>
+      </w:r>
+    </w:p>
+    <w:p>
+      <w:pPr>
+        <w:jc w:val="center"/>
+        <w:rPr>
+          <w:sz w:val="24"/>
+          <w:szCs w:val="24"/>
+        </w:rPr>
+      </w:pPr>
+      <w:r>
+        <w:rPr>
+          <w:noProof/>
+          <w:sz w:val="24"/>
+          <w:szCs w:val="24"/>
+        </w:rPr>
+        <w:drawing>
+          <wp:inline distT="0" distB="0" distL="0" distR="0" wp14:anchorId="68ECE9AA" wp14:editId="63CD1A17">
+            <wp:extent cx="4854361" cy="2644369"/>
+            <wp:effectExtent l="0" t="0" r="3810" b="3810"/>
+            <wp:docPr id="7" name="Immagine 7"/>
+            <wp:cNvGraphicFramePr>
+              <a:graphicFrameLocks xmlns:a="http://schemas.openxmlformats.org/drawingml/2006/main" noChangeAspect="1"/>
+            </wp:cNvGraphicFramePr>
+            <a:graphic xmlns:a="http://schemas.openxmlformats.org/drawingml/2006/main">
+              <a:graphicData uri="http://schemas.openxmlformats.org/drawingml/2006/picture">
+                <pic:pic xmlns:pic="http://schemas.openxmlformats.org/drawingml/2006/picture">
+                  <pic:nvPicPr>
+                    <pic:cNvPr id="1" name=""/>
+                    <pic:cNvPicPr/>
+                  </pic:nvPicPr>
+                  <pic:blipFill>
+                    <a:blip r:embed="rId10"/>
+                    <a:stretch>
+                      <a:fillRect/>
+                    </a:stretch>
+                  </pic:blipFill>
+                  <pic:spPr>
+                    <a:xfrm>
+                      <a:off x="0" y="0"/>
+                      <a:ext cx="4854361" cy="2644369"/>
+                    </a:xfrm>
+                    <a:prstGeom prst="rect">
+                      <a:avLst/>
+                    </a:prstGeom>
+                  </pic:spPr>
+                </pic:pic>
+              </a:graphicData>
+            </a:graphic>
+          </wp:inline>
+        </w:drawing>
+      </w:r>
+    </w:p>
+    <w:p>
+      <w:pPr>
+        <w:rPr>
+          <w:sz w:val="24"/>
+          <w:szCs w:val="24"/>
+        </w:rPr>
+      </w:pPr>
+      <w:r>
+        <w:rPr>
+          <w:sz w:val="24"/>
+          <w:szCs w:val="24"/>
+        </w:rPr>
+        <w:t>In Vue è possibile asegnare dinamicamente le classi ad un elemento html, come nella foto di sopra, si dichiara una classe in questa maniera (foto di sotto)</w:t>
+      </w:r>
+    </w:p>
+    <w:p>
+      <w:pPr>
+        <w:jc w:val="center"/>
+        <w:rPr>
+          <w:sz w:val="24"/>
+          <w:szCs w:val="24"/>
+        </w:rPr>
+      </w:pPr>
+      <w:r>
+        <w:rPr>
+          <w:noProof/>
+          <w:sz w:val="24"/>
+          <w:szCs w:val="24"/>
+        </w:rPr>
+        <w:drawing>
+          <wp:inline distT="0" distB="0" distL="0" distR="0" wp14:anchorId="77FCEA61" wp14:editId="3236A359">
+            <wp:extent cx="4076700" cy="431651"/>
+            <wp:effectExtent l="0" t="0" r="0" b="0"/>
+            <wp:docPr id="8" name="Immagine 8"/>
+            <wp:cNvGraphicFramePr>
+              <a:graphicFrameLocks xmlns:a="http://schemas.openxmlformats.org/drawingml/2006/main" noChangeAspect="1"/>
+            </wp:cNvGraphicFramePr>
+            <a:graphic xmlns:a="http://schemas.openxmlformats.org/drawingml/2006/main">
+              <a:graphicData uri="http://schemas.openxmlformats.org/drawingml/2006/picture">
+                <pic:pic xmlns:pic="http://schemas.openxmlformats.org/drawingml/2006/picture">
+                  <pic:nvPicPr>
+                    <pic:cNvPr id="1" name=""/>
+                    <pic:cNvPicPr/>
+                  </pic:nvPicPr>
+                  <pic:blipFill>
+                    <a:blip r:embed="rId11"/>
+                    <a:stretch>
+                      <a:fillRect/>
+                    </a:stretch>
+                  </pic:blipFill>
+                  <pic:spPr>
+                    <a:xfrm>
+                      <a:off x="0" y="0"/>
+                      <a:ext cx="4135775" cy="437906"/>
+                    </a:xfrm>
+                    <a:prstGeom prst="rect">
+                      <a:avLst/>
+                    </a:prstGeom>
+                  </pic:spPr>
+                </pic:pic>
+              </a:graphicData>
+            </a:graphic>
+          </wp:inline>
+        </w:drawing>
+      </w:r>
+    </w:p>
+    <w:p>
+      <w:pPr>
+        <w:rPr>
+          <w:sz w:val="24"/>
+          <w:szCs w:val="24"/>
+        </w:rPr>
+      </w:pPr>
+      <w:r>
+        <w:rPr>
+          <w:sz w:val="24"/>
+          <w:szCs w:val="24"/>
+        </w:rPr>
+        <w:t xml:space="preserve">Secondo questa dicitura, se la condizione è vera, ovvero che la variabile active è </w:t>
+      </w:r>
+      <w:r>
+        <w:rPr>
+          <w:b/>
+          <w:bCs/>
+          <w:sz w:val="24"/>
+          <w:szCs w:val="24"/>
+        </w:rPr>
+        <w:t>true</w:t>
+      </w:r>
+      <w:r>
+        <w:rPr>
+          <w:sz w:val="24"/>
+          <w:szCs w:val="24"/>
+        </w:rPr>
+        <w:t xml:space="preserve">, allora al seguente div verrà assegnata la classe “isActive”, altrimenti niente, o nel caso la variabile </w:t>
+      </w:r>
+      <w:r>
+        <w:rPr>
+          <w:b/>
+          <w:bCs/>
+          <w:sz w:val="24"/>
+          <w:szCs w:val="24"/>
+        </w:rPr>
+        <w:t>active</w:t>
+      </w:r>
+      <w:r>
+        <w:rPr>
+          <w:sz w:val="24"/>
+          <w:szCs w:val="24"/>
+        </w:rPr>
+        <w:t xml:space="preserve"> dovesse passare da false a true, verrà data la classe al div, non per nulla è un modo per assegnare le classi in maniera interattiva, è possibile (come nella prima foto delle classi interattive) utilizzare le funzioni per </w:t>
+      </w:r>
+      <w:r>
+        <w:rPr>
+          <w:sz w:val="24"/>
+          <w:szCs w:val="24"/>
+        </w:rPr>
+        <w:t>verificare la condizione</w:t>
+      </w:r>
+      <w:r>
+        <w:rPr>
+          <w:sz w:val="24"/>
+          <w:szCs w:val="24"/>
+        </w:rPr>
+        <w:t>.</w:t>
+      </w:r>
+    </w:p>
+    <w:p>
+      <w:pPr>
+        <w:rPr>
+          <w:sz w:val="24"/>
+          <w:szCs w:val="24"/>
+        </w:rPr>
+      </w:pPr>
+      <w:r>
+        <w:rPr>
+          <w:sz w:val="24"/>
+          <w:szCs w:val="24"/>
+        </w:rPr>
+        <w:t xml:space="preserve">Mettendo una virgola alla fine della condizione, si possono concatenare le classi da assegnare dinamicamente, si può espandere la condizione in modo tale da assegnare una determinata classe </w:t>
+      </w:r>
+      <w:r>
+        <w:rPr>
+          <w:sz w:val="24"/>
+          <w:szCs w:val="24"/>
+        </w:rPr>
+        <w:lastRenderedPageBreak/>
+        <w:t>se la condizione è vera oppure un'altra classe ancora, se la condizione è falsa, in questo modo (foto di sotto</w:t>
+      </w:r>
+      <w:r>
+        <w:rPr>
+          <w:sz w:val="24"/>
+          <w:szCs w:val="24"/>
+        </w:rPr>
+        <w:t>, è la dicitura della condizione ternaria</w:t>
+      </w:r>
+      <w:r>
+        <w:rPr>
+          <w:sz w:val="24"/>
+          <w:szCs w:val="24"/>
+        </w:rPr>
+        <w:t>)</w:t>
+      </w:r>
+    </w:p>
+    <w:p>
+      <w:pPr>
+        <w:jc w:val="center"/>
+        <w:rPr>
+          <w:sz w:val="24"/>
+          <w:szCs w:val="24"/>
+        </w:rPr>
+      </w:pPr>
+      <w:r>
+        <w:rPr>
+          <w:noProof/>
+          <w:sz w:val="24"/>
+          <w:szCs w:val="24"/>
+        </w:rPr>
+        <w:drawing>
+          <wp:inline distT="0" distB="0" distL="0" distR="0" wp14:anchorId="4C69EAB0" wp14:editId="61382907">
+            <wp:extent cx="6120130" cy="1967865"/>
+            <wp:effectExtent l="0" t="0" r="0" b="0"/>
+            <wp:docPr id="9" name="Immagine 9"/>
+            <wp:cNvGraphicFramePr>
+              <a:graphicFrameLocks xmlns:a="http://schemas.openxmlformats.org/drawingml/2006/main" noChangeAspect="1"/>
+            </wp:cNvGraphicFramePr>
+            <a:graphic xmlns:a="http://schemas.openxmlformats.org/drawingml/2006/main">
+              <a:graphicData uri="http://schemas.openxmlformats.org/drawingml/2006/picture">
+                <pic:pic xmlns:pic="http://schemas.openxmlformats.org/drawingml/2006/picture">
+                  <pic:nvPicPr>
+                    <pic:cNvPr id="1" name=""/>
+                    <pic:cNvPicPr/>
+                  </pic:nvPicPr>
+                  <pic:blipFill>
+                    <a:blip r:embed="rId12"/>
+                    <a:stretch>
+                      <a:fillRect/>
+                    </a:stretch>
+                  </pic:blipFill>
+                  <pic:spPr>
+                    <a:xfrm>
+                      <a:off x="0" y="0"/>
+                      <a:ext cx="6120130" cy="1967865"/>
+                    </a:xfrm>
+                    <a:prstGeom prst="rect">
+                      <a:avLst/>
+                    </a:prstGeom>
+                  </pic:spPr>
+                </pic:pic>
+              </a:graphicData>
+            </a:graphic>
+          </wp:inline>
+        </w:drawing>
+      </w:r>
+    </w:p>
+    <w:p>
+      <w:pPr>
+        <w:rPr>
+          <w:sz w:val="24"/>
+          <w:szCs w:val="24"/>
+        </w:rPr>
+      </w:pPr>
+      <w:r>
+        <w:rPr>
+          <w:sz w:val="24"/>
+          <w:szCs w:val="24"/>
+        </w:rPr>
+        <w:t xml:space="preserve">Possiamo usare la </w:t>
+      </w:r>
+      <w:r>
+        <w:rPr>
+          <w:b/>
+          <w:bCs/>
+          <w:sz w:val="24"/>
+          <w:szCs w:val="24"/>
+        </w:rPr>
+        <w:t>v-for</w:t>
+      </w:r>
+      <w:r>
+        <w:rPr>
+          <w:sz w:val="24"/>
+          <w:szCs w:val="24"/>
+        </w:rPr>
+        <w:t xml:space="preserve"> </w:t>
+      </w:r>
+      <w:r>
+        <w:rPr>
+          <w:sz w:val="24"/>
+          <w:szCs w:val="24"/>
+        </w:rPr>
+        <w:t>direttiva per rendere un elenco di elementi basato su un array. La v-for</w:t>
+      </w:r>
+      <w:r>
+        <w:rPr>
+          <w:sz w:val="24"/>
+          <w:szCs w:val="24"/>
+        </w:rPr>
+        <w:t xml:space="preserve"> </w:t>
+      </w:r>
+      <w:r>
+        <w:rPr>
+          <w:sz w:val="24"/>
+          <w:szCs w:val="24"/>
+        </w:rPr>
+        <w:t xml:space="preserve">direttiva richiede una sintassi speciale sotto forma di item in items, dove </w:t>
+      </w:r>
+      <w:r>
+        <w:rPr>
+          <w:b/>
+          <w:bCs/>
+          <w:sz w:val="24"/>
+          <w:szCs w:val="24"/>
+        </w:rPr>
+        <w:t>item</w:t>
+      </w:r>
+      <w:r>
+        <w:rPr>
+          <w:sz w:val="24"/>
+          <w:szCs w:val="24"/>
+        </w:rPr>
+        <w:t xml:space="preserve"> </w:t>
+      </w:r>
+      <w:r>
+        <w:rPr>
+          <w:sz w:val="24"/>
+          <w:szCs w:val="24"/>
+        </w:rPr>
+        <w:t xml:space="preserve">sè l'array di dati di origine ed </w:t>
+      </w:r>
+      <w:r>
+        <w:rPr>
+          <w:b/>
+          <w:bCs/>
+          <w:sz w:val="24"/>
+          <w:szCs w:val="24"/>
+        </w:rPr>
+        <w:t>item</w:t>
+      </w:r>
+      <w:r>
+        <w:rPr>
+          <w:b/>
+          <w:bCs/>
+          <w:sz w:val="24"/>
+          <w:szCs w:val="24"/>
+        </w:rPr>
+        <w:t>s</w:t>
+      </w:r>
+      <w:r>
+        <w:rPr>
+          <w:sz w:val="24"/>
+          <w:szCs w:val="24"/>
+        </w:rPr>
+        <w:t xml:space="preserve"> </w:t>
+      </w:r>
+      <w:r>
+        <w:rPr>
+          <w:sz w:val="24"/>
+          <w:szCs w:val="24"/>
+        </w:rPr>
+        <w:t>è un alias per l'elemento dell'array su cui viene ripetuto:</w:t>
+      </w:r>
+    </w:p>
+    <w:p>
+      <w:pPr>
+        <w:jc w:val="center"/>
+        <w:rPr>
+          <w:sz w:val="24"/>
+          <w:szCs w:val="24"/>
+        </w:rPr>
+      </w:pPr>
+      <w:r>
+        <w:rPr>
+          <w:sz w:val="24"/>
+          <w:szCs w:val="24"/>
+        </w:rPr>
+        <w:drawing>
+          <wp:inline distT="0" distB="0" distL="0" distR="0" wp14:anchorId="725FF6EE" wp14:editId="6690FCBF">
+            <wp:extent cx="4138019" cy="2072820"/>
+            <wp:effectExtent l="0" t="0" r="0" b="3810"/>
+            <wp:docPr id="11" name="Immagine 11"/>
+            <wp:cNvGraphicFramePr>
+              <a:graphicFrameLocks xmlns:a="http://schemas.openxmlformats.org/drawingml/2006/main" noChangeAspect="1"/>
+            </wp:cNvGraphicFramePr>
+            <a:graphic xmlns:a="http://schemas.openxmlformats.org/drawingml/2006/main">
+              <a:graphicData uri="http://schemas.openxmlformats.org/drawingml/2006/picture">
+                <pic:pic xmlns:pic="http://schemas.openxmlformats.org/drawingml/2006/picture">
+                  <pic:nvPicPr>
+                    <pic:cNvPr id="1" name=""/>
+                    <pic:cNvPicPr/>
+                  </pic:nvPicPr>
+                  <pic:blipFill>
+                    <a:blip r:embed="rId13"/>
+                    <a:stretch>
+                      <a:fillRect/>
+                    </a:stretch>
+                  </pic:blipFill>
+                  <pic:spPr>
+                    <a:xfrm>
+                      <a:off x="0" y="0"/>
+                      <a:ext cx="4138019" cy="2072820"/>
+                    </a:xfrm>
+                    <a:prstGeom prst="rect">
+                      <a:avLst/>
+                    </a:prstGeom>
+                  </pic:spPr>
+                </pic:pic>
+              </a:graphicData>
+            </a:graphic>
+          </wp:inline>
+        </w:drawing>
+      </w:r>
+    </w:p>
+    <w:p>
+      <w:pPr>
+        <w:rPr>
+          <w:sz w:val="24"/>
+          <w:szCs w:val="24"/>
+        </w:rPr>
+      </w:pPr>
+    </w:p>
+    <w:p>
+      <w:pPr>
+        <w:rPr>
+          <w:sz w:val="24"/>
+          <w:szCs w:val="24"/>
+        </w:rPr>
+      </w:pPr>
+      <w:r>
+        <w:rPr>
+          <w:b/>
+          <w:bCs/>
+          <w:sz w:val="24"/>
+          <w:szCs w:val="24"/>
+        </w:rPr>
+        <w:t>v-for</w:t>
+      </w:r>
+      <w:r>
+        <w:rPr>
+          <w:sz w:val="24"/>
+          <w:szCs w:val="24"/>
+        </w:rPr>
+        <w:t xml:space="preserve"> </w:t>
+      </w:r>
+      <w:r>
+        <w:rPr>
+          <w:sz w:val="24"/>
+          <w:szCs w:val="24"/>
+        </w:rPr>
+        <w:t>può anche prendere un numero intero. In questo caso ripeterà il modello più volte, in base a un intervallo di 1...n</w:t>
+      </w:r>
+      <w:r>
+        <w:rPr>
+          <w:sz w:val="24"/>
+          <w:szCs w:val="24"/>
+        </w:rPr>
+        <w:t xml:space="preserve">, questa direttiva comincia da </w:t>
+      </w:r>
+      <w:r>
+        <w:rPr>
+          <w:b/>
+          <w:bCs/>
+          <w:sz w:val="24"/>
+          <w:szCs w:val="24"/>
+        </w:rPr>
+        <w:t>1</w:t>
+      </w:r>
+      <w:r>
+        <w:rPr>
+          <w:sz w:val="24"/>
+          <w:szCs w:val="24"/>
+        </w:rPr>
+        <w:t xml:space="preserve"> e non da 0.</w:t>
+      </w:r>
+    </w:p>
+    <w:p>
+      <w:pPr>
+        <w:jc w:val="center"/>
+        <w:rPr>
+          <w:sz w:val="24"/>
+          <w:szCs w:val="24"/>
+        </w:rPr>
+      </w:pPr>
+      <w:r>
+        <w:rPr>
+          <w:sz w:val="24"/>
+          <w:szCs w:val="24"/>
+        </w:rPr>
+        <w:drawing>
+          <wp:inline distT="0" distB="0" distL="0" distR="0" wp14:anchorId="64F5AAFD" wp14:editId="4B0113A4">
+            <wp:extent cx="3915432" cy="577850"/>
+            <wp:effectExtent l="0" t="0" r="0" b="0"/>
+            <wp:docPr id="12" name="Immagine 12"/>
+            <wp:cNvGraphicFramePr>
+              <a:graphicFrameLocks xmlns:a="http://schemas.openxmlformats.org/drawingml/2006/main" noChangeAspect="1"/>
+            </wp:cNvGraphicFramePr>
+            <a:graphic xmlns:a="http://schemas.openxmlformats.org/drawingml/2006/main">
+              <a:graphicData uri="http://schemas.openxmlformats.org/drawingml/2006/picture">
+                <pic:pic xmlns:pic="http://schemas.openxmlformats.org/drawingml/2006/picture">
+                  <pic:nvPicPr>
+                    <pic:cNvPr id="1" name=""/>
+                    <pic:cNvPicPr/>
+                  </pic:nvPicPr>
+                  <pic:blipFill>
+                    <a:blip r:embed="rId14"/>
+                    <a:stretch>
+                      <a:fillRect/>
+                    </a:stretch>
+                  </pic:blipFill>
+                  <pic:spPr>
+                    <a:xfrm>
+                      <a:off x="0" y="0"/>
+                      <a:ext cx="3918848" cy="578354"/>
+                    </a:xfrm>
+                    <a:prstGeom prst="rect">
+                      <a:avLst/>
+                    </a:prstGeom>
+                  </pic:spPr>
+                </pic:pic>
+              </a:graphicData>
+            </a:graphic>
+          </wp:inline>
+        </w:drawing>
+      </w:r>
+    </w:p>
+    <w:p>
+      <w:pPr>
+        <w:rPr>
+          <w:sz w:val="24"/>
+          <w:szCs w:val="24"/>
+        </w:rPr>
+      </w:pPr>
+      <w:r>
+        <w:rPr>
+          <w:sz w:val="24"/>
+          <w:szCs w:val="24"/>
+        </w:rPr>
+        <w:t xml:space="preserve">Per dare a Vue un suggerimento in modo che possa tracciare l'identità di ciascun nodo, e quindi riutilizzare e riordinare gli elementi esistenti, è necessario fornire un </w:t>
+      </w:r>
+      <w:r>
+        <w:rPr>
+          <w:b/>
+          <w:bCs/>
+          <w:sz w:val="24"/>
+          <w:szCs w:val="24"/>
+        </w:rPr>
+        <w:t>key</w:t>
+      </w:r>
+      <w:r>
+        <w:rPr>
+          <w:sz w:val="24"/>
+          <w:szCs w:val="24"/>
+        </w:rPr>
+        <w:t xml:space="preserve"> </w:t>
+      </w:r>
+      <w:r>
+        <w:rPr>
+          <w:sz w:val="24"/>
+          <w:szCs w:val="24"/>
+        </w:rPr>
+        <w:t>attributo univoco per ogni elemento:</w:t>
+      </w:r>
+    </w:p>
+    <w:p>
+      <w:pPr>
+        <w:jc w:val="center"/>
+        <w:rPr>
+          <w:sz w:val="24"/>
+          <w:szCs w:val="24"/>
+        </w:rPr>
+      </w:pPr>
+      <w:r>
+        <w:rPr>
+          <w:sz w:val="24"/>
+          <w:szCs w:val="24"/>
+        </w:rPr>
+        <w:drawing>
+          <wp:inline distT="0" distB="0" distL="0" distR="0" wp14:anchorId="5713B59F" wp14:editId="2A2B865B">
+            <wp:extent cx="4275190" cy="731583"/>
+            <wp:effectExtent l="0" t="0" r="0" b="0"/>
+            <wp:docPr id="13" name="Immagine 13"/>
+            <wp:cNvGraphicFramePr>
+              <a:graphicFrameLocks xmlns:a="http://schemas.openxmlformats.org/drawingml/2006/main" noChangeAspect="1"/>
+            </wp:cNvGraphicFramePr>
+            <a:graphic xmlns:a="http://schemas.openxmlformats.org/drawingml/2006/main">
+              <a:graphicData uri="http://schemas.openxmlformats.org/drawingml/2006/picture">
+                <pic:pic xmlns:pic="http://schemas.openxmlformats.org/drawingml/2006/picture">
+                  <pic:nvPicPr>
+                    <pic:cNvPr id="1" name=""/>
+                    <pic:cNvPicPr/>
+                  </pic:nvPicPr>
+                  <pic:blipFill>
+                    <a:blip r:embed="rId15"/>
+                    <a:stretch>
+                      <a:fillRect/>
+                    </a:stretch>
+                  </pic:blipFill>
+                  <pic:spPr>
+                    <a:xfrm>
+                      <a:off x="0" y="0"/>
+                      <a:ext cx="4275190" cy="731583"/>
+                    </a:xfrm>
+                    <a:prstGeom prst="rect">
+                      <a:avLst/>
+                    </a:prstGeom>
+                  </pic:spPr>
+                </pic:pic>
+              </a:graphicData>
+            </a:graphic>
+          </wp:inline>
+        </w:drawing>
+      </w:r>
+    </w:p>
+    <w:p>
+      <w:pPr>
+        <w:rPr>
+          <w:sz w:val="24"/>
+          <w:szCs w:val="24"/>
+        </w:rPr>
+      </w:pPr>
+    </w:p>
+    <w:p>
+      <w:pPr>
+        <w:rPr>
+          <w:sz w:val="24"/>
+          <w:szCs w:val="24"/>
+        </w:rPr>
+      </w:pPr>
+    </w:p>
+    <w:p>
+      <w:pPr>
+        <w:rPr>
+          <w:sz w:val="20"/>
+          <w:szCs w:val="20"/>
+        </w:rPr>
+      </w:pPr>
+      <w:r>
+        <w:rPr>
+          <w:sz w:val="24"/>
+          <w:szCs w:val="24"/>
+        </w:rPr>
+        <w:lastRenderedPageBreak/>
+        <w:t xml:space="preserve">In Vue è possibile creare dei </w:t>
+      </w:r>
+      <w:r>
+        <w:rPr>
+          <w:b/>
+          <w:bCs/>
+          <w:sz w:val="24"/>
+          <w:szCs w:val="24"/>
+        </w:rPr>
+        <w:t>componenti</w:t>
+      </w:r>
+      <w:r>
+        <w:rPr>
+          <w:sz w:val="24"/>
+          <w:szCs w:val="24"/>
+        </w:rPr>
+        <w:t>, questi possono essere visti come dei lego che andiamo ad attaccare alla pagina principale, per crearli basta inizializzare un nuovo file .vue</w:t>
+      </w:r>
+      <w:r>
+        <w:rPr>
+          <w:sz w:val="24"/>
+          <w:szCs w:val="24"/>
+        </w:rPr>
+        <w:t xml:space="preserve">, successivamente bisogna importalo sulla pagina principale con questo comando nel tag </w:t>
+      </w:r>
+      <w:r>
+        <w:rPr>
+          <w:b/>
+          <w:bCs/>
+          <w:sz w:val="24"/>
+          <w:szCs w:val="24"/>
+        </w:rPr>
+        <w:t>&lt;script</w:t>
+      </w:r>
+      <w:r>
+        <w:rPr>
+          <w:b/>
+          <w:bCs/>
+          <w:sz w:val="20"/>
+          <w:szCs w:val="20"/>
+        </w:rPr>
+        <w:t>&gt;</w:t>
+      </w:r>
+      <w:r>
+        <w:rPr>
+          <w:sz w:val="20"/>
+          <w:szCs w:val="20"/>
+        </w:rPr>
+        <w:t>:</w:t>
+      </w:r>
+    </w:p>
+    <w:p>
+      <w:pPr>
+        <w:jc w:val="center"/>
+        <w:rPr>
+          <w:sz w:val="20"/>
+          <w:szCs w:val="20"/>
+        </w:rPr>
+      </w:pPr>
+      <w:r>
+        <w:rPr>
+          <w:sz w:val="20"/>
+          <w:szCs w:val="20"/>
+        </w:rPr>
+        <w:drawing>
+          <wp:inline distT="0" distB="0" distL="0" distR="0" wp14:anchorId="4BE9F720" wp14:editId="69BA6794">
+            <wp:extent cx="5464013" cy="1394581"/>
+            <wp:effectExtent l="0" t="0" r="3810" b="0"/>
+            <wp:docPr id="14" name="Immagine 14"/>
+            <wp:cNvGraphicFramePr>
+              <a:graphicFrameLocks xmlns:a="http://schemas.openxmlformats.org/drawingml/2006/main" noChangeAspect="1"/>
+            </wp:cNvGraphicFramePr>
+            <a:graphic xmlns:a="http://schemas.openxmlformats.org/drawingml/2006/main">
+              <a:graphicData uri="http://schemas.openxmlformats.org/drawingml/2006/picture">
+                <pic:pic xmlns:pic="http://schemas.openxmlformats.org/drawingml/2006/picture">
+                  <pic:nvPicPr>
+                    <pic:cNvPr id="1" name=""/>
+                    <pic:cNvPicPr/>
+                  </pic:nvPicPr>
+                  <pic:blipFill>
+                    <a:blip r:embed="rId16"/>
+                    <a:stretch>
+                      <a:fillRect/>
+                    </a:stretch>
+                  </pic:blipFill>
+                  <pic:spPr>
+                    <a:xfrm>
+                      <a:off x="0" y="0"/>
+                      <a:ext cx="5464013" cy="1394581"/>
+                    </a:xfrm>
+                    <a:prstGeom prst="rect">
+                      <a:avLst/>
+                    </a:prstGeom>
+                  </pic:spPr>
+                </pic:pic>
+              </a:graphicData>
+            </a:graphic>
+          </wp:inline>
+        </w:drawing>
+      </w:r>
+    </w:p>
+    <w:p>
+      <w:pPr>
+        <w:rPr>
+          <w:sz w:val="24"/>
+          <w:szCs w:val="24"/>
+        </w:rPr>
+      </w:pPr>
+      <w:r>
+        <w:rPr>
+          <w:sz w:val="24"/>
+          <w:szCs w:val="24"/>
+        </w:rPr>
+        <w:t xml:space="preserve">Per poterli utilizzare poi bisogna inserirli nella proprietà </w:t>
+      </w:r>
+      <w:r>
+        <w:rPr>
+          <w:b/>
+          <w:bCs/>
+          <w:sz w:val="24"/>
+          <w:szCs w:val="24"/>
+        </w:rPr>
+        <w:t>components</w:t>
+      </w:r>
+      <w:r>
+        <w:rPr>
+          <w:sz w:val="24"/>
+          <w:szCs w:val="24"/>
+        </w:rPr>
+        <w:t xml:space="preserve"> della pagina</w:t>
+      </w:r>
+    </w:p>
+    <w:p>
+      <w:pPr>
+        <w:jc w:val="center"/>
+        <w:rPr>
+          <w:sz w:val="24"/>
+          <w:szCs w:val="24"/>
+        </w:rPr>
+      </w:pPr>
+      <w:r>
+        <w:rPr>
+          <w:sz w:val="24"/>
+          <w:szCs w:val="24"/>
+        </w:rPr>
+        <w:drawing>
+          <wp:inline distT="0" distB="0" distL="0" distR="0" wp14:anchorId="634F436F" wp14:editId="72DAD2A3">
+            <wp:extent cx="3985605" cy="1722269"/>
+            <wp:effectExtent l="0" t="0" r="0" b="0"/>
+            <wp:docPr id="15" name="Immagine 15"/>
+            <wp:cNvGraphicFramePr>
+              <a:graphicFrameLocks xmlns:a="http://schemas.openxmlformats.org/drawingml/2006/main" noChangeAspect="1"/>
+            </wp:cNvGraphicFramePr>
+            <a:graphic xmlns:a="http://schemas.openxmlformats.org/drawingml/2006/main">
+              <a:graphicData uri="http://schemas.openxmlformats.org/drawingml/2006/picture">
+                <pic:pic xmlns:pic="http://schemas.openxmlformats.org/drawingml/2006/picture">
+                  <pic:nvPicPr>
+                    <pic:cNvPr id="1" name=""/>
+                    <pic:cNvPicPr/>
+                  </pic:nvPicPr>
+                  <pic:blipFill>
+                    <a:blip r:embed="rId17"/>
+                    <a:stretch>
+                      <a:fillRect/>
+                    </a:stretch>
+                  </pic:blipFill>
+                  <pic:spPr>
+                    <a:xfrm>
+                      <a:off x="0" y="0"/>
+                      <a:ext cx="3985605" cy="1722269"/>
+                    </a:xfrm>
+                    <a:prstGeom prst="rect">
+                      <a:avLst/>
+                    </a:prstGeom>
+                  </pic:spPr>
+                </pic:pic>
+              </a:graphicData>
+            </a:graphic>
+          </wp:inline>
+        </w:drawing>
+      </w:r>
+    </w:p>
+    <w:p>
+      <w:pPr>
+        <w:rPr>
+          <w:sz w:val="24"/>
+          <w:szCs w:val="24"/>
+        </w:rPr>
+      </w:pPr>
+      <w:r>
+        <w:rPr>
+          <w:sz w:val="24"/>
+          <w:szCs w:val="24"/>
+        </w:rPr>
+        <w:t>Ogni componente può accedere, solo in lettura, alle variabili che il padre gli passa come proprietà del componente, si dichiara un array, dove vi sono i nomi delle proprietà</w:t>
+      </w:r>
+    </w:p>
+    <w:p>
+      <w:pPr>
+        <w:jc w:val="center"/>
+        <w:rPr>
+          <w:sz w:val="24"/>
+          <w:szCs w:val="24"/>
+        </w:rPr>
+      </w:pPr>
+      <w:r>
+        <w:rPr>
+          <w:sz w:val="24"/>
+          <w:szCs w:val="24"/>
+        </w:rPr>
+        <w:drawing>
+          <wp:inline distT="0" distB="0" distL="0" distR="0" wp14:anchorId="2EF89D12" wp14:editId="12AE80A0">
+            <wp:extent cx="3627434" cy="914479"/>
+            <wp:effectExtent l="0" t="0" r="0" b="0"/>
+            <wp:docPr id="16" name="Immagine 16"/>
+            <wp:cNvGraphicFramePr>
+              <a:graphicFrameLocks xmlns:a="http://schemas.openxmlformats.org/drawingml/2006/main" noChangeAspect="1"/>
+            </wp:cNvGraphicFramePr>
+            <a:graphic xmlns:a="http://schemas.openxmlformats.org/drawingml/2006/main">
+              <a:graphicData uri="http://schemas.openxmlformats.org/drawingml/2006/picture">
+                <pic:pic xmlns:pic="http://schemas.openxmlformats.org/drawingml/2006/picture">
+                  <pic:nvPicPr>
+                    <pic:cNvPr id="1" name=""/>
+                    <pic:cNvPicPr/>
+                  </pic:nvPicPr>
+                  <pic:blipFill>
+                    <a:blip r:embed="rId18"/>
+                    <a:stretch>
+                      <a:fillRect/>
+                    </a:stretch>
+                  </pic:blipFill>
+                  <pic:spPr>
+                    <a:xfrm>
+                      <a:off x="0" y="0"/>
+                      <a:ext cx="3627434" cy="914479"/>
+                    </a:xfrm>
+                    <a:prstGeom prst="rect">
+                      <a:avLst/>
+                    </a:prstGeom>
+                  </pic:spPr>
+                </pic:pic>
+              </a:graphicData>
+            </a:graphic>
+          </wp:inline>
+        </w:drawing>
+      </w:r>
+    </w:p>
+    <w:p>
+      <w:pPr>
+        <w:rPr>
+          <w:sz w:val="24"/>
+          <w:szCs w:val="24"/>
+        </w:rPr>
+      </w:pPr>
+      <w:r>
+        <w:rPr>
+          <w:sz w:val="24"/>
+          <w:szCs w:val="24"/>
+        </w:rPr>
+        <w:drawing>
+          <wp:anchor distT="0" distB="0" distL="114300" distR="114300" simplePos="0" relativeHeight="251657216" behindDoc="0" locked="0" layoutInCell="1" allowOverlap="1" wp14:anchorId="15D66B42" wp14:editId="1CF680EB">
+            <wp:simplePos x="0" y="0"/>
+            <wp:positionH relativeFrom="column">
+              <wp:posOffset>-567690</wp:posOffset>
+            </wp:positionH>
+            <wp:positionV relativeFrom="paragraph">
+              <wp:posOffset>541020</wp:posOffset>
+            </wp:positionV>
+            <wp:extent cx="7133590" cy="920750"/>
+            <wp:effectExtent l="0" t="0" r="0" b="0"/>
+            <wp:wrapSquare wrapText="bothSides"/>
+            <wp:docPr id="17" name="Immagine 17"/>
+            <wp:cNvGraphicFramePr>
+              <a:graphicFrameLocks xmlns:a="http://schemas.openxmlformats.org/drawingml/2006/main" noChangeAspect="1"/>
+            </wp:cNvGraphicFramePr>
+            <a:graphic xmlns:a="http://schemas.openxmlformats.org/drawingml/2006/main">
+              <a:graphicData uri="http://schemas.openxmlformats.org/drawingml/2006/picture">
+                <pic:pic xmlns:pic="http://schemas.openxmlformats.org/drawingml/2006/picture">
+                  <pic:nvPicPr>
+                    <pic:cNvPr id="1" name=""/>
+                    <pic:cNvPicPr/>
+                  </pic:nvPicPr>
+                  <pic:blipFill>
+                    <a:blip r:embed="rId19">
+                      <a:extLst>
+                        <a:ext uri="{28A0092B-C50C-407E-A947-70E740481C1C}">
+                          <a14:useLocalDpi xmlns:a14="http://schemas.microsoft.com/office/drawing/2010/main" val="0"/>
+                        </a:ext>
+                      </a:extLst>
+                    </a:blip>
+                    <a:stretch>
+                      <a:fillRect/>
+                    </a:stretch>
+                  </pic:blipFill>
+                  <pic:spPr>
+                    <a:xfrm>
+                      <a:off x="0" y="0"/>
+                      <a:ext cx="7133590" cy="920750"/>
+                    </a:xfrm>
+                    <a:prstGeom prst="rect">
+                      <a:avLst/>
+                    </a:prstGeom>
+                  </pic:spPr>
+                </pic:pic>
+              </a:graphicData>
+            </a:graphic>
+            <wp14:sizeRelH relativeFrom="margin">
+              <wp14:pctWidth>0</wp14:pctWidth>
+            </wp14:sizeRelH>
+            <wp14:sizeRelV relativeFrom="margin">
+              <wp14:pctHeight>0</wp14:pctHeight>
+            </wp14:sizeRelV>
+          </wp:anchor>
+        </w:drawing>
+      </w:r>
+      <w:r>
+        <w:rPr>
+          <w:sz w:val="24"/>
+          <w:szCs w:val="24"/>
+        </w:rPr>
+        <w:t xml:space="preserve">Nella pagina principale poi gli passi le variabili che il componente </w:t>
+      </w:r>
+      <w:r>
+        <w:rPr>
+          <w:b/>
+          <w:bCs/>
+          <w:sz w:val="24"/>
+          <w:szCs w:val="24"/>
+        </w:rPr>
+        <w:t>figlio</w:t>
+      </w:r>
+      <w:r>
+        <w:rPr>
+          <w:sz w:val="24"/>
+          <w:szCs w:val="24"/>
+        </w:rPr>
+        <w:t xml:space="preserve"> può vedere, utilizzando le variabili con i nomi delle proprietà</w:t>
+      </w:r>
+    </w:p>
+    <w:p>
+      <w:pPr>
+        <w:rPr>
+          <w:sz w:val="24"/>
+          <w:szCs w:val="24"/>
+        </w:rPr>
+      </w:pPr>
+    </w:p>
+    <w:p>
+      <w:pPr>
+        <w:rPr>
+          <w:sz w:val="24"/>
+          <w:szCs w:val="24"/>
+        </w:rPr>
+      </w:pPr>
+      <w:r>
+        <w:rPr>
+          <w:sz w:val="24"/>
+          <w:szCs w:val="24"/>
+        </w:rPr>
+        <w:drawing>
+          <wp:anchor distT="0" distB="0" distL="114300" distR="114300" simplePos="0" relativeHeight="251658240" behindDoc="0" locked="0" layoutInCell="1" allowOverlap="1" wp14:anchorId="339C3FF5" wp14:editId="440D1688">
+            <wp:simplePos x="0" y="0"/>
+            <wp:positionH relativeFrom="column">
+              <wp:posOffset>-618490</wp:posOffset>
+            </wp:positionH>
+            <wp:positionV relativeFrom="paragraph">
+              <wp:posOffset>878840</wp:posOffset>
+            </wp:positionV>
+            <wp:extent cx="7350760" cy="736600"/>
+            <wp:effectExtent l="0" t="0" r="0" b="0"/>
+            <wp:wrapSquare wrapText="bothSides"/>
+            <wp:docPr id="18" name="Immagine 18"/>
+            <wp:cNvGraphicFramePr>
+              <a:graphicFrameLocks xmlns:a="http://schemas.openxmlformats.org/drawingml/2006/main" noChangeAspect="1"/>
+            </wp:cNvGraphicFramePr>
+            <a:graphic xmlns:a="http://schemas.openxmlformats.org/drawingml/2006/main">
+              <a:graphicData uri="http://schemas.openxmlformats.org/drawingml/2006/picture">
+                <pic:pic xmlns:pic="http://schemas.openxmlformats.org/drawingml/2006/picture">
+                  <pic:nvPicPr>
+                    <pic:cNvPr id="1" name=""/>
+                    <pic:cNvPicPr/>
+                  </pic:nvPicPr>
+                  <pic:blipFill>
+                    <a:blip r:embed="rId20">
+                      <a:extLst>
+                        <a:ext uri="{28A0092B-C50C-407E-A947-70E740481C1C}">
+                          <a14:useLocalDpi xmlns:a14="http://schemas.microsoft.com/office/drawing/2010/main" val="0"/>
+                        </a:ext>
+                      </a:extLst>
+                    </a:blip>
+                    <a:stretch>
+                      <a:fillRect/>
+                    </a:stretch>
+                  </pic:blipFill>
+                  <pic:spPr>
+                    <a:xfrm>
+                      <a:off x="0" y="0"/>
+                      <a:ext cx="7350760" cy="736600"/>
+                    </a:xfrm>
+                    <a:prstGeom prst="rect">
+                      <a:avLst/>
+                    </a:prstGeom>
+                  </pic:spPr>
+                </pic:pic>
+              </a:graphicData>
+            </a:graphic>
+            <wp14:sizeRelH relativeFrom="margin">
+              <wp14:pctWidth>0</wp14:pctWidth>
+            </wp14:sizeRelH>
+            <wp14:sizeRelV relativeFrom="margin">
+              <wp14:pctHeight>0</wp14:pctHeight>
+            </wp14:sizeRelV>
+          </wp:anchor>
+        </w:drawing>
+      </w:r>
+      <w:r>
+        <w:rPr>
+          <w:b/>
+          <w:bCs/>
+          <w:sz w:val="24"/>
+          <w:szCs w:val="24"/>
+        </w:rPr>
+        <w:t>@exitPreGame</w:t>
+      </w:r>
+      <w:r>
+        <w:rPr>
+          <w:sz w:val="24"/>
+          <w:szCs w:val="24"/>
+        </w:rPr>
+        <w:t xml:space="preserve"> e </w:t>
+      </w:r>
+      <w:r>
+        <w:rPr>
+          <w:b/>
+          <w:bCs/>
+          <w:sz w:val="24"/>
+          <w:szCs w:val="24"/>
+        </w:rPr>
+        <w:t>@update-player</w:t>
+      </w:r>
+      <w:r>
+        <w:rPr>
+          <w:sz w:val="24"/>
+          <w:szCs w:val="24"/>
+        </w:rPr>
+        <w:t xml:space="preserve"> sono funzioni che la pagina principale (padre) esegu</w:t>
+      </w:r>
+      <w:r>
+        <w:rPr>
+          <w:sz w:val="24"/>
+          <w:szCs w:val="24"/>
+        </w:rPr>
+        <w:t>ono la funzione che gli viene passata (viene passato il nome della funzione)</w:t>
+      </w:r>
+      <w:r>
+        <w:rPr>
+          <w:sz w:val="24"/>
+          <w:szCs w:val="24"/>
+        </w:rPr>
+        <w:t xml:space="preserve"> quando il figlio gli </w:t>
+      </w:r>
+      <w:r>
+        <w:rPr>
+          <w:b/>
+          <w:bCs/>
+          <w:sz w:val="24"/>
+          <w:szCs w:val="24"/>
+        </w:rPr>
+        <w:t>emette</w:t>
+      </w:r>
+      <w:r>
+        <w:rPr>
+          <w:sz w:val="24"/>
+          <w:szCs w:val="24"/>
+        </w:rPr>
+        <w:t xml:space="preserve"> di eseguirle, ecco un esempio:</w:t>
+      </w:r>
+    </w:p>
+    <w:p>
+      <w:pPr>
+        <w:rPr>
+          <w:sz w:val="24"/>
+          <w:szCs w:val="24"/>
+        </w:rPr>
+      </w:pPr>
+      <w:r>
+        <w:rPr>
+          <w:sz w:val="24"/>
+          <w:szCs w:val="24"/>
+        </w:rPr>
+        <w:lastRenderedPageBreak/>
+        <w:t xml:space="preserve">nell’ </w:t>
+      </w:r>
+      <w:r>
+        <w:rPr>
+          <w:b/>
+          <w:bCs/>
+          <w:sz w:val="24"/>
+          <w:szCs w:val="24"/>
+        </w:rPr>
+        <w:t>$emit</w:t>
+      </w:r>
+      <w:r>
+        <w:rPr>
+          <w:sz w:val="24"/>
+          <w:szCs w:val="24"/>
+        </w:rPr>
+        <w:t xml:space="preserve"> gli si passa come primo parametro la funzione da richiamare nel padre, il resto sono dei parametri classici</w:t>
+      </w:r>
+      <w:r>
+        <w:rPr>
+          <w:sz w:val="24"/>
+          <w:szCs w:val="24"/>
+        </w:rPr>
+        <w:t>; serve per emettere eventi personalizzati</w:t>
+      </w:r>
+      <w:r>
+        <w:rPr>
+          <w:sz w:val="24"/>
+          <w:szCs w:val="24"/>
+        </w:rPr>
+        <w:t>.</w:t>
+      </w:r>
+    </w:p>
+    <w:p>
+      <w:pPr>
+        <w:rPr>
+          <w:sz w:val="24"/>
+          <w:szCs w:val="24"/>
+        </w:rPr>
+      </w:pPr>
+    </w:p>
+    <w:p>
+      <w:pPr>
+        <w:rPr>
+          <w:sz w:val="24"/>
+          <w:szCs w:val="24"/>
+        </w:rPr>
+      </w:pPr>
+      <w:r>
+        <w:rPr>
+          <w:sz w:val="24"/>
+          <w:szCs w:val="24"/>
+        </w:rPr>
+        <w:t xml:space="preserve">Nelle funzioni dichiarate nei </w:t>
+      </w:r>
+      <w:r>
+        <w:rPr>
+          <w:b/>
+          <w:bCs/>
+          <w:sz w:val="24"/>
+          <w:szCs w:val="24"/>
+        </w:rPr>
+        <w:t>methods</w:t>
+      </w:r>
+      <w:r>
+        <w:rPr>
+          <w:sz w:val="24"/>
+          <w:szCs w:val="24"/>
+        </w:rPr>
+        <w:t xml:space="preserve"> della pagina per richiamarne un'altra bisogna usare l’espressione </w:t>
+      </w:r>
+      <w:r>
+        <w:rPr>
+          <w:b/>
+          <w:bCs/>
+          <w:sz w:val="24"/>
+          <w:szCs w:val="24"/>
+        </w:rPr>
+        <w:t>this</w:t>
+      </w:r>
+      <w:r>
+        <w:rPr>
+          <w:sz w:val="24"/>
+          <w:szCs w:val="24"/>
+        </w:rPr>
+        <w:t xml:space="preserve">, stessa cosa per le variabili dichiarate nel </w:t>
+      </w:r>
+      <w:r>
+        <w:rPr>
+          <w:b/>
+          <w:bCs/>
+          <w:sz w:val="24"/>
+          <w:szCs w:val="24"/>
+        </w:rPr>
+        <w:t>data()</w:t>
+      </w:r>
+      <w:r>
+        <w:rPr>
+          <w:sz w:val="24"/>
+          <w:szCs w:val="24"/>
+        </w:rPr>
+        <w:t xml:space="preserve"> e le proprietà.</w:t>
+      </w:r>
+    </w:p>
+    <w:p>
+      <w:pPr>
+        <w:rPr>
+          <w:sz w:val="24"/>
+          <w:szCs w:val="24"/>
+        </w:rPr>
+      </w:pPr>
+      <w:r>
+        <w:rPr>
+          <w:sz w:val="24"/>
+          <w:szCs w:val="24"/>
+        </w:rPr>
+        <w:t xml:space="preserve">Sempre nelle funzioni dichiarate, si può utilizzare il comando </w:t>
+      </w:r>
+      <w:r>
+        <w:rPr>
+          <w:b/>
+          <w:bCs/>
+          <w:sz w:val="24"/>
+          <w:szCs w:val="24"/>
+        </w:rPr>
+        <w:t>this.$emit()</w:t>
+      </w:r>
+      <w:r>
+        <w:rPr>
+          <w:sz w:val="24"/>
+          <w:szCs w:val="24"/>
+        </w:rPr>
+        <w:t xml:space="preserve"> per eseguire la stessa cosa di quanto parlato prima</w:t>
+      </w:r>
+    </w:p>
+    <w:p>
+      <w:pPr>
+        <w:jc w:val="center"/>
+        <w:rPr>
+          <w:sz w:val="24"/>
+          <w:szCs w:val="24"/>
+        </w:rPr>
+      </w:pPr>
+      <w:r>
+        <w:rPr>
+          <w:sz w:val="24"/>
+          <w:szCs w:val="24"/>
+        </w:rPr>
+        <w:drawing>
+          <wp:inline distT="0" distB="0" distL="0" distR="0" wp14:anchorId="544DDF97" wp14:editId="4A87942C">
+            <wp:extent cx="4541914" cy="4138019"/>
+            <wp:effectExtent l="0" t="0" r="0" b="0"/>
+            <wp:docPr id="19" name="Immagine 19"/>
+            <wp:cNvGraphicFramePr>
+              <a:graphicFrameLocks xmlns:a="http://schemas.openxmlformats.org/drawingml/2006/main" noChangeAspect="1"/>
+            </wp:cNvGraphicFramePr>
+            <a:graphic xmlns:a="http://schemas.openxmlformats.org/drawingml/2006/main">
+              <a:graphicData uri="http://schemas.openxmlformats.org/drawingml/2006/picture">
+                <pic:pic xmlns:pic="http://schemas.openxmlformats.org/drawingml/2006/picture">
+                  <pic:nvPicPr>
+                    <pic:cNvPr id="1" name=""/>
+                    <pic:cNvPicPr/>
+                  </pic:nvPicPr>
+                  <pic:blipFill>
+                    <a:blip r:embed="rId21"/>
+                    <a:stretch>
+                      <a:fillRect/>
+                    </a:stretch>
+                  </pic:blipFill>
+                  <pic:spPr>
+                    <a:xfrm>
+                      <a:off x="0" y="0"/>
+                      <a:ext cx="4541914" cy="4138019"/>
+                    </a:xfrm>
+                    <a:prstGeom prst="rect">
+                      <a:avLst/>
+                    </a:prstGeom>
+                  </pic:spPr>
+                </pic:pic>
+              </a:graphicData>
+            </a:graphic>
+          </wp:inline>
+        </w:drawing>
+      </w:r>
+    </w:p>
+    <w:p>
+      <w:pPr>
+        <w:rPr>
+          <w:sz w:val="24"/>
+          <w:szCs w:val="24"/>
+        </w:rPr>
+      </w:pPr>
+      <w:r>
+        <w:rPr>
+          <w:sz w:val="24"/>
+          <w:szCs w:val="24"/>
+        </w:rPr>
+        <w:t>Nelle funzioni viene passato sempre come primo parametro l’elemento html che ha scatenato l’evento</w:t>
       </w:r>
     </w:p>
     <w:sectPr>

</xml_diff>

<commit_message>
versione pdf per una lettura più veloce
senza scaricare il file. docx
</commit_message>
<xml_diff>
--- a/VueJs_Mattia_Zanini.docx
+++ b/VueJs_Mattia_Zanini.docx
@@ -298,7 +298,15 @@
           <w:sz w:val="24"/>
           <w:szCs w:val="24"/>
         </w:rPr>
-        <w:t>In ogni pagin</w:t>
+        <w:t xml:space="preserve">In ogni </w:t>
+      </w:r>
+      <w:proofErr w:type="gramStart"/>
+      <w:r>
+        <w:rPr>
+          <w:sz w:val="24"/>
+          <w:szCs w:val="24"/>
+        </w:rPr>
+        <w:t>pagin</w:t>
       </w:r>
       <w:r>
         <w:rPr>
@@ -319,7 +327,24 @@
           <w:sz w:val="24"/>
           <w:szCs w:val="24"/>
         </w:rPr>
-        <w:t xml:space="preserve">.vue, è possibile inserire un CSS che sarà “attivato” solo quando si visualizza la relativa pagina, per fare questo </w:t>
+        <w:t>.</w:t>
+      </w:r>
+      <w:proofErr w:type="spellStart"/>
+      <w:r>
+        <w:rPr>
+          <w:sz w:val="24"/>
+          <w:szCs w:val="24"/>
+        </w:rPr>
+        <w:t>vue</w:t>
+      </w:r>
+      <w:proofErr w:type="spellEnd"/>
+      <w:proofErr w:type="gramEnd"/>
+      <w:r>
+        <w:rPr>
+          <w:sz w:val="24"/>
+          <w:szCs w:val="24"/>
+        </w:rPr>
+        <w:t xml:space="preserve">, è possibile inserire un CSS che sarà “attivato” solo quando si visualizza la relativa pagina, per fare questo </w:t>
       </w:r>
       <w:r>
         <w:rPr>
@@ -375,7 +400,23 @@
           <w:sz w:val="24"/>
           <w:szCs w:val="24"/>
         </w:rPr>
-        <w:t xml:space="preserve"> il tag “&lt;style scoped&gt;”, inoltre con </w:t>
+        <w:t xml:space="preserve"> il tag “&lt;style </w:t>
+      </w:r>
+      <w:proofErr w:type="spellStart"/>
+      <w:r>
+        <w:rPr>
+          <w:sz w:val="24"/>
+          <w:szCs w:val="24"/>
+        </w:rPr>
+        <w:t>scoped</w:t>
+      </w:r>
+      <w:proofErr w:type="spellEnd"/>
+      <w:r>
+        <w:rPr>
+          <w:sz w:val="24"/>
+          <w:szCs w:val="24"/>
+        </w:rPr>
+        <w:t xml:space="preserve">&gt;”, inoltre con </w:t>
       </w:r>
       <w:r>
         <w:rPr>
@@ -389,7 +430,23 @@
           <w:sz w:val="24"/>
           <w:szCs w:val="24"/>
         </w:rPr>
-        <w:t xml:space="preserve"> tag “&lt;script&gt;”, si inserisce il codice backend della pagina (le prime 9 righe della foto di sopra), nel codice</w:t>
+        <w:t xml:space="preserve"> tag “&lt;script&gt;”, si inserisce il codice </w:t>
+      </w:r>
+      <w:proofErr w:type="spellStart"/>
+      <w:r>
+        <w:rPr>
+          <w:sz w:val="24"/>
+          <w:szCs w:val="24"/>
+        </w:rPr>
+        <w:t>backend</w:t>
+      </w:r>
+      <w:proofErr w:type="spellEnd"/>
+      <w:r>
+        <w:rPr>
+          <w:sz w:val="24"/>
+          <w:szCs w:val="24"/>
+        </w:rPr>
+        <w:t xml:space="preserve"> della pagina (le prime 9 righe della foto di sopra), nel codice</w:t>
       </w:r>
       <w:r>
         <w:rPr>
@@ -488,7 +545,39 @@
           <w:sz w:val="24"/>
           <w:szCs w:val="24"/>
         </w:rPr>
-        <w:t>Per richiamare una variabile all’interno del codice html basta inserirlo tra 4 parentesi grafe (come nella foto di sopra), all’interno di questa parentesi si può solo invocare funzioni o utilizzare le variabili, non si può scrivere codice javascript.</w:t>
+        <w:t xml:space="preserve">Per richiamare una variabile all’interno del codice html basta inserirlo tra 4 parentesi </w:t>
+      </w:r>
+      <w:proofErr w:type="spellStart"/>
+      <w:r>
+        <w:rPr>
+          <w:sz w:val="24"/>
+          <w:szCs w:val="24"/>
+        </w:rPr>
+        <w:t>grafe</w:t>
+      </w:r>
+      <w:proofErr w:type="spellEnd"/>
+      <w:r>
+        <w:rPr>
+          <w:sz w:val="24"/>
+          <w:szCs w:val="24"/>
+        </w:rPr>
+        <w:t xml:space="preserve"> (come nella foto di sopra), all’interno di questa parentesi si può solo invocare funzioni o utilizzare le variabili, non si può scrivere codice </w:t>
+      </w:r>
+      <w:proofErr w:type="spellStart"/>
+      <w:r>
+        <w:rPr>
+          <w:sz w:val="24"/>
+          <w:szCs w:val="24"/>
+        </w:rPr>
+        <w:t>javascript</w:t>
+      </w:r>
+      <w:proofErr w:type="spellEnd"/>
+      <w:r>
+        <w:rPr>
+          <w:sz w:val="24"/>
+          <w:szCs w:val="24"/>
+        </w:rPr>
+        <w:t>.</w:t>
       </w:r>
     </w:p>
     <w:p>
@@ -555,7 +644,87 @@
           <w:sz w:val="24"/>
           <w:szCs w:val="24"/>
         </w:rPr>
-        <w:t>“Data()” non è l’unica proprietà che possiamo utilizzare in vue, c’è anche la proprietà “methods” con la quale possiamo creare le funzioni che si possono richiamare all’interno del codice html. La proprietà “mounted” è una funzione che viene eseguità quando la relativa pagina viene montata.</w:t>
+        <w:t>“</w:t>
+      </w:r>
+      <w:proofErr w:type="gramStart"/>
+      <w:r>
+        <w:rPr>
+          <w:sz w:val="24"/>
+          <w:szCs w:val="24"/>
+        </w:rPr>
+        <w:t>Data(</w:t>
+      </w:r>
+      <w:proofErr w:type="gramEnd"/>
+      <w:r>
+        <w:rPr>
+          <w:sz w:val="24"/>
+          <w:szCs w:val="24"/>
+        </w:rPr>
+        <w:t xml:space="preserve">)” non è l’unica proprietà che possiamo utilizzare in </w:t>
+      </w:r>
+      <w:proofErr w:type="spellStart"/>
+      <w:r>
+        <w:rPr>
+          <w:sz w:val="24"/>
+          <w:szCs w:val="24"/>
+        </w:rPr>
+        <w:t>vue</w:t>
+      </w:r>
+      <w:proofErr w:type="spellEnd"/>
+      <w:r>
+        <w:rPr>
+          <w:sz w:val="24"/>
+          <w:szCs w:val="24"/>
+        </w:rPr>
+        <w:t>, c’è anche la proprietà “</w:t>
+      </w:r>
+      <w:proofErr w:type="spellStart"/>
+      <w:r>
+        <w:rPr>
+          <w:sz w:val="24"/>
+          <w:szCs w:val="24"/>
+        </w:rPr>
+        <w:t>methods</w:t>
+      </w:r>
+      <w:proofErr w:type="spellEnd"/>
+      <w:r>
+        <w:rPr>
+          <w:sz w:val="24"/>
+          <w:szCs w:val="24"/>
+        </w:rPr>
+        <w:t>” con la quale possiamo creare le funzioni che si possono richiamare all’interno del codice html. La proprietà “</w:t>
+      </w:r>
+      <w:proofErr w:type="spellStart"/>
+      <w:r>
+        <w:rPr>
+          <w:sz w:val="24"/>
+          <w:szCs w:val="24"/>
+        </w:rPr>
+        <w:t>mounted</w:t>
+      </w:r>
+      <w:proofErr w:type="spellEnd"/>
+      <w:r>
+        <w:rPr>
+          <w:sz w:val="24"/>
+          <w:szCs w:val="24"/>
+        </w:rPr>
+        <w:t xml:space="preserve">” è una funzione che viene </w:t>
+      </w:r>
+      <w:proofErr w:type="spellStart"/>
+      <w:r>
+        <w:rPr>
+          <w:sz w:val="24"/>
+          <w:szCs w:val="24"/>
+        </w:rPr>
+        <w:t>eseguità</w:t>
+      </w:r>
+      <w:proofErr w:type="spellEnd"/>
+      <w:r>
+        <w:rPr>
+          <w:sz w:val="24"/>
+          <w:szCs w:val="24"/>
+        </w:rPr>
+        <w:t xml:space="preserve"> quando la relativa pagina viene montata.</w:t>
       </w:r>
     </w:p>
     <w:p>
@@ -630,8 +799,19 @@
           <w:sz w:val="24"/>
           <w:szCs w:val="24"/>
         </w:rPr>
-        <w:t>v-bind</w:t>
-      </w:r>
+        <w:t>v-</w:t>
+      </w:r>
+      <w:proofErr w:type="spellStart"/>
+      <w:r>
+        <w:rPr>
+          <w:b/>
+          <w:bCs/>
+          <w:sz w:val="24"/>
+          <w:szCs w:val="24"/>
+        </w:rPr>
+        <w:t>bind</w:t>
+      </w:r>
+      <w:proofErr w:type="spellEnd"/>
       <w:r>
         <w:rPr>
           <w:sz w:val="24"/>
@@ -644,7 +824,23 @@
           <w:sz w:val="24"/>
           <w:szCs w:val="24"/>
         </w:rPr>
-        <w:t xml:space="preserve">direttiva indica a Vue di mantenere </w:t>
+        <w:t xml:space="preserve">direttiva indica a </w:t>
+      </w:r>
+      <w:proofErr w:type="spellStart"/>
+      <w:r>
+        <w:rPr>
+          <w:sz w:val="24"/>
+          <w:szCs w:val="24"/>
+        </w:rPr>
+        <w:t>Vue</w:t>
+      </w:r>
+      <w:proofErr w:type="spellEnd"/>
+      <w:r>
+        <w:rPr>
+          <w:sz w:val="24"/>
+          <w:szCs w:val="24"/>
+        </w:rPr>
+        <w:t xml:space="preserve"> di mantenere </w:t>
       </w:r>
       <w:r>
         <w:rPr>
@@ -697,6 +893,7 @@
         </w:rPr>
         <w:t xml:space="preserve">variabile </w:t>
       </w:r>
+      <w:proofErr w:type="spellStart"/>
       <w:r>
         <w:rPr>
           <w:b/>
@@ -706,6 +903,7 @@
         </w:rPr>
         <w:t>dynamicId</w:t>
       </w:r>
+      <w:proofErr w:type="spellEnd"/>
       <w:r>
         <w:rPr>
           <w:sz w:val="24"/>
@@ -713,6 +911,7 @@
         </w:rPr>
         <w:t xml:space="preserve">. Se il valore associato è </w:t>
       </w:r>
+      <w:proofErr w:type="spellStart"/>
       <w:r>
         <w:rPr>
           <w:b/>
@@ -722,6 +921,7 @@
         </w:rPr>
         <w:t>null</w:t>
       </w:r>
+      <w:proofErr w:type="spellEnd"/>
       <w:r>
         <w:rPr>
           <w:sz w:val="24"/>
@@ -736,6 +936,7 @@
         </w:rPr>
         <w:t xml:space="preserve">o </w:t>
       </w:r>
+      <w:proofErr w:type="spellStart"/>
       <w:r>
         <w:rPr>
           <w:b/>
@@ -745,12 +946,29 @@
         </w:rPr>
         <w:t>undefined</w:t>
       </w:r>
-      <w:r>
-        <w:rPr>
-          <w:sz w:val="24"/>
-          <w:szCs w:val="24"/>
-        </w:rPr>
-        <w:t>, l'attributo verrà rimosso dall'elemento renderizzato.</w:t>
+      <w:proofErr w:type="spellEnd"/>
+      <w:r>
+        <w:rPr>
+          <w:sz w:val="24"/>
+          <w:szCs w:val="24"/>
+        </w:rPr>
+        <w:t xml:space="preserve">, l'attributo verrà rimosso dall'elemento </w:t>
+      </w:r>
+      <w:proofErr w:type="spellStart"/>
+      <w:r>
+        <w:rPr>
+          <w:sz w:val="24"/>
+          <w:szCs w:val="24"/>
+        </w:rPr>
+        <w:t>renderizzato</w:t>
+      </w:r>
+      <w:proofErr w:type="spellEnd"/>
+      <w:r>
+        <w:rPr>
+          <w:sz w:val="24"/>
+          <w:szCs w:val="24"/>
+        </w:rPr>
+        <w:t>.</w:t>
       </w:r>
     </w:p>
     <w:p>
@@ -839,14 +1057,41 @@
           <w:sz w:val="24"/>
           <w:szCs w:val="24"/>
         </w:rPr>
-        <w:t>v-if</w:t>
-      </w:r>
-      <w:r>
-        <w:rPr>
-          <w:sz w:val="24"/>
-          <w:szCs w:val="24"/>
-        </w:rPr>
-        <w:t>, renderizza o meno gli elementi che contiene a seconda se la condizione è vera o falsa.</w:t>
+        <w:t>v-</w:t>
+      </w:r>
+      <w:proofErr w:type="spellStart"/>
+      <w:r>
+        <w:rPr>
+          <w:b/>
+          <w:bCs/>
+          <w:sz w:val="24"/>
+          <w:szCs w:val="24"/>
+        </w:rPr>
+        <w:t>if</w:t>
+      </w:r>
+      <w:proofErr w:type="spellEnd"/>
+      <w:r>
+        <w:rPr>
+          <w:sz w:val="24"/>
+          <w:szCs w:val="24"/>
+        </w:rPr>
+        <w:t xml:space="preserve">, </w:t>
+      </w:r>
+      <w:proofErr w:type="spellStart"/>
+      <w:r>
+        <w:rPr>
+          <w:sz w:val="24"/>
+          <w:szCs w:val="24"/>
+        </w:rPr>
+        <w:t>renderizza</w:t>
+      </w:r>
+      <w:proofErr w:type="spellEnd"/>
+      <w:r>
+        <w:rPr>
+          <w:sz w:val="24"/>
+          <w:szCs w:val="24"/>
+        </w:rPr>
+        <w:t xml:space="preserve"> o meno gli elementi che contiene a seconda se la condizione è vera o falsa.</w:t>
       </w:r>
       <w:r>
         <w:rPr>
@@ -901,8 +1146,19 @@
           <w:sz w:val="24"/>
           <w:szCs w:val="24"/>
         </w:rPr>
-        <w:t>v-else-if</w:t>
-      </w:r>
+        <w:t>v-else-</w:t>
+      </w:r>
+      <w:proofErr w:type="spellStart"/>
+      <w:r>
+        <w:rPr>
+          <w:b/>
+          <w:bCs/>
+          <w:sz w:val="24"/>
+          <w:szCs w:val="24"/>
+        </w:rPr>
+        <w:t>if</w:t>
+      </w:r>
+      <w:proofErr w:type="spellEnd"/>
       <w:r>
         <w:rPr>
           <w:sz w:val="24"/>
@@ -1019,14 +1275,46 @@
           <w:sz w:val="24"/>
           <w:szCs w:val="24"/>
         </w:rPr>
-        <w:t xml:space="preserve">, nella foto di sopra ascolta l’evento click dell’elemento div con classe row ed id “Carrier”, </w:t>
-      </w:r>
-      <w:r>
-        <w:rPr>
-          <w:sz w:val="24"/>
-          <w:szCs w:val="24"/>
-        </w:rPr>
-        <w:t>sostanzialmente quando l’utente clicca con il cursore del mouse sull’elemento, viene eseguita la funzione “SelectShip”.</w:t>
+        <w:t xml:space="preserve">, nella foto di sopra ascolta l’evento click dell’elemento div con classe </w:t>
+      </w:r>
+      <w:proofErr w:type="spellStart"/>
+      <w:r>
+        <w:rPr>
+          <w:sz w:val="24"/>
+          <w:szCs w:val="24"/>
+        </w:rPr>
+        <w:t>row</w:t>
+      </w:r>
+      <w:proofErr w:type="spellEnd"/>
+      <w:r>
+        <w:rPr>
+          <w:sz w:val="24"/>
+          <w:szCs w:val="24"/>
+        </w:rPr>
+        <w:t xml:space="preserve"> ed id “Carrier”, </w:t>
+      </w:r>
+      <w:r>
+        <w:rPr>
+          <w:sz w:val="24"/>
+          <w:szCs w:val="24"/>
+        </w:rPr>
+        <w:t>sostanzialmente quando l’utente clicca con il cursore del mouse sull’elemento, viene eseguita la funzione “</w:t>
+      </w:r>
+      <w:proofErr w:type="spellStart"/>
+      <w:r>
+        <w:rPr>
+          <w:sz w:val="24"/>
+          <w:szCs w:val="24"/>
+        </w:rPr>
+        <w:t>SelectShip</w:t>
+      </w:r>
+      <w:proofErr w:type="spellEnd"/>
+      <w:r>
+        <w:rPr>
+          <w:sz w:val="24"/>
+          <w:szCs w:val="24"/>
+        </w:rPr>
+        <w:t>”.</w:t>
       </w:r>
     </w:p>
     <w:p>
@@ -1092,7 +1380,39 @@
           <w:sz w:val="24"/>
           <w:szCs w:val="24"/>
         </w:rPr>
-        <w:t>In Vue è possibile asegnare dinamicamente le classi ad un elemento html, come nella foto di sopra, si dichiara una classe in questa maniera (foto di sotto)</w:t>
+        <w:t xml:space="preserve">In </w:t>
+      </w:r>
+      <w:proofErr w:type="spellStart"/>
+      <w:r>
+        <w:rPr>
+          <w:sz w:val="24"/>
+          <w:szCs w:val="24"/>
+        </w:rPr>
+        <w:t>Vue</w:t>
+      </w:r>
+      <w:proofErr w:type="spellEnd"/>
+      <w:r>
+        <w:rPr>
+          <w:sz w:val="24"/>
+          <w:szCs w:val="24"/>
+        </w:rPr>
+        <w:t xml:space="preserve"> è possibile </w:t>
+      </w:r>
+      <w:proofErr w:type="spellStart"/>
+      <w:r>
+        <w:rPr>
+          <w:sz w:val="24"/>
+          <w:szCs w:val="24"/>
+        </w:rPr>
+        <w:t>asegnare</w:t>
+      </w:r>
+      <w:proofErr w:type="spellEnd"/>
+      <w:r>
+        <w:rPr>
+          <w:sz w:val="24"/>
+          <w:szCs w:val="24"/>
+        </w:rPr>
+        <w:t xml:space="preserve"> dinamicamente le classi ad un elemento html, come nella foto di sopra, si dichiara una classe in questa maniera (foto di sotto)</w:t>
       </w:r>
     </w:p>
     <w:p>
@@ -1158,8 +1478,25 @@
           <w:sz w:val="24"/>
           <w:szCs w:val="24"/>
         </w:rPr>
-        <w:t xml:space="preserve">Secondo questa dicitura, se la condizione è vera, ovvero che la variabile active è </w:t>
-      </w:r>
+        <w:t xml:space="preserve">Secondo questa dicitura, se la condizione è vera, ovvero che la variabile </w:t>
+      </w:r>
+      <w:proofErr w:type="spellStart"/>
+      <w:r>
+        <w:rPr>
+          <w:sz w:val="24"/>
+          <w:szCs w:val="24"/>
+        </w:rPr>
+        <w:t>active</w:t>
+      </w:r>
+      <w:proofErr w:type="spellEnd"/>
+      <w:r>
+        <w:rPr>
+          <w:sz w:val="24"/>
+          <w:szCs w:val="24"/>
+        </w:rPr>
+        <w:t xml:space="preserve"> è </w:t>
+      </w:r>
+      <w:proofErr w:type="spellStart"/>
       <w:r>
         <w:rPr>
           <w:b/>
@@ -1169,13 +1506,31 @@
         </w:rPr>
         <w:t>true</w:t>
       </w:r>
-      <w:r>
-        <w:rPr>
-          <w:sz w:val="24"/>
-          <w:szCs w:val="24"/>
-        </w:rPr>
-        <w:t xml:space="preserve">, allora al seguente div verrà assegnata la classe “isActive”, altrimenti niente, o nel caso la variabile </w:t>
-      </w:r>
+      <w:proofErr w:type="spellEnd"/>
+      <w:r>
+        <w:rPr>
+          <w:sz w:val="24"/>
+          <w:szCs w:val="24"/>
+        </w:rPr>
+        <w:t>, allora al seguente div verrà assegnata la classe “</w:t>
+      </w:r>
+      <w:proofErr w:type="spellStart"/>
+      <w:r>
+        <w:rPr>
+          <w:sz w:val="24"/>
+          <w:szCs w:val="24"/>
+        </w:rPr>
+        <w:t>isActive</w:t>
+      </w:r>
+      <w:proofErr w:type="spellEnd"/>
+      <w:r>
+        <w:rPr>
+          <w:sz w:val="24"/>
+          <w:szCs w:val="24"/>
+        </w:rPr>
+        <w:t xml:space="preserve">”, altrimenti niente, o nel caso la variabile </w:t>
+      </w:r>
+      <w:proofErr w:type="spellStart"/>
       <w:r>
         <w:rPr>
           <w:b/>
@@ -1185,12 +1540,29 @@
         </w:rPr>
         <w:t>active</w:t>
       </w:r>
-      <w:r>
-        <w:rPr>
-          <w:sz w:val="24"/>
-          <w:szCs w:val="24"/>
-        </w:rPr>
-        <w:t xml:space="preserve"> dovesse passare da false a true, verrà data la classe al div, non per nulla è un modo per assegnare le classi in maniera interattiva, è possibile (come nella prima foto delle classi interattive) utilizzare le funzioni per </w:t>
+      <w:proofErr w:type="spellEnd"/>
+      <w:r>
+        <w:rPr>
+          <w:sz w:val="24"/>
+          <w:szCs w:val="24"/>
+        </w:rPr>
+        <w:t xml:space="preserve"> dovesse passare da false a </w:t>
+      </w:r>
+      <w:proofErr w:type="spellStart"/>
+      <w:r>
+        <w:rPr>
+          <w:sz w:val="24"/>
+          <w:szCs w:val="24"/>
+        </w:rPr>
+        <w:t>true</w:t>
+      </w:r>
+      <w:proofErr w:type="spellEnd"/>
+      <w:r>
+        <w:rPr>
+          <w:sz w:val="24"/>
+          <w:szCs w:val="24"/>
+        </w:rPr>
+        <w:t xml:space="preserve">, verrà data la classe al div, non per nulla è un modo per assegnare le classi in maniera interattiva, è possibile (come nella prima foto delle classi interattive) utilizzare le funzioni per </w:t>
       </w:r>
       <w:r>
         <w:rPr>
@@ -1362,30 +1734,30 @@
         </w:rPr>
         <w:t xml:space="preserve"> </w:t>
       </w:r>
-      <w:r>
-        <w:rPr>
-          <w:sz w:val="24"/>
-          <w:szCs w:val="24"/>
-        </w:rPr>
-        <w:t xml:space="preserve">sè l'array di dati di origine ed </w:t>
-      </w:r>
-      <w:r>
-        <w:rPr>
-          <w:b/>
-          <w:bCs/>
-          <w:sz w:val="24"/>
-          <w:szCs w:val="24"/>
-        </w:rPr>
-        <w:t>item</w:t>
-      </w:r>
-      <w:r>
-        <w:rPr>
-          <w:b/>
-          <w:bCs/>
-          <w:sz w:val="24"/>
-          <w:szCs w:val="24"/>
-        </w:rPr>
-        <w:t>s</w:t>
+      <w:proofErr w:type="spellStart"/>
+      <w:r>
+        <w:rPr>
+          <w:sz w:val="24"/>
+          <w:szCs w:val="24"/>
+        </w:rPr>
+        <w:t>sè</w:t>
+      </w:r>
+      <w:proofErr w:type="spellEnd"/>
+      <w:r>
+        <w:rPr>
+          <w:sz w:val="24"/>
+          <w:szCs w:val="24"/>
+        </w:rPr>
+        <w:t xml:space="preserve"> l'array di dati di origine ed </w:t>
+      </w:r>
+      <w:r>
+        <w:rPr>
+          <w:b/>
+          <w:bCs/>
+          <w:sz w:val="24"/>
+          <w:szCs w:val="24"/>
+        </w:rPr>
+        <w:t>items</w:t>
       </w:r>
       <w:r>
         <w:rPr>
@@ -1412,6 +1784,7 @@
       </w:pPr>
       <w:r>
         <w:rPr>
+          <w:noProof/>
           <w:sz w:val="24"/>
           <w:szCs w:val="24"/>
         </w:rPr>
@@ -1524,6 +1897,7 @@
       </w:pPr>
       <w:r>
         <w:rPr>
+          <w:noProof/>
           <w:sz w:val="24"/>
           <w:szCs w:val="24"/>
         </w:rPr>
@@ -1576,7 +1950,23 @@
           <w:sz w:val="24"/>
           <w:szCs w:val="24"/>
         </w:rPr>
-        <w:t xml:space="preserve">Per dare a Vue un suggerimento in modo che possa tracciare l'identità di ciascun nodo, e quindi riutilizzare e riordinare gli elementi esistenti, è necessario fornire un </w:t>
+        <w:t xml:space="preserve">Per dare a </w:t>
+      </w:r>
+      <w:proofErr w:type="spellStart"/>
+      <w:r>
+        <w:rPr>
+          <w:sz w:val="24"/>
+          <w:szCs w:val="24"/>
+        </w:rPr>
+        <w:t>Vue</w:t>
+      </w:r>
+      <w:proofErr w:type="spellEnd"/>
+      <w:r>
+        <w:rPr>
+          <w:sz w:val="24"/>
+          <w:szCs w:val="24"/>
+        </w:rPr>
+        <w:t xml:space="preserve"> un suggerimento in modo che possa tracciare l'identità di ciascun nodo, e quindi riutilizzare e riordinare gli elementi esistenti, è necessario fornire un </w:t>
       </w:r>
       <w:r>
         <w:rPr>
@@ -1612,6 +2002,7 @@
       </w:pPr>
       <w:r>
         <w:rPr>
+          <w:noProof/>
           <w:sz w:val="24"/>
           <w:szCs w:val="24"/>
         </w:rPr>
@@ -1681,7 +2072,23 @@
           <w:szCs w:val="24"/>
         </w:rPr>
         <w:lastRenderedPageBreak/>
-        <w:t xml:space="preserve">In Vue è possibile creare dei </w:t>
+        <w:t xml:space="preserve">In </w:t>
+      </w:r>
+      <w:proofErr w:type="spellStart"/>
+      <w:r>
+        <w:rPr>
+          <w:sz w:val="24"/>
+          <w:szCs w:val="24"/>
+        </w:rPr>
+        <w:t>Vue</w:t>
+      </w:r>
+      <w:proofErr w:type="spellEnd"/>
+      <w:r>
+        <w:rPr>
+          <w:sz w:val="24"/>
+          <w:szCs w:val="24"/>
+        </w:rPr>
+        <w:t xml:space="preserve"> è possibile creare dei </w:t>
       </w:r>
       <w:r>
         <w:rPr>
@@ -1697,8 +2104,26 @@
           <w:sz w:val="24"/>
           <w:szCs w:val="24"/>
         </w:rPr>
-        <w:t>, questi possono essere visti come dei lego che andiamo ad attaccare alla pagina principale, per crearli basta inizializzare un nuovo file .vue</w:t>
-      </w:r>
+        <w:t xml:space="preserve">, questi possono essere visti come dei lego che andiamo ad attaccare alla pagina principale, per crearli basta inizializzare un nuovo </w:t>
+      </w:r>
+      <w:proofErr w:type="gramStart"/>
+      <w:r>
+        <w:rPr>
+          <w:sz w:val="24"/>
+          <w:szCs w:val="24"/>
+        </w:rPr>
+        <w:t>file .</w:t>
+      </w:r>
+      <w:proofErr w:type="spellStart"/>
+      <w:r>
+        <w:rPr>
+          <w:sz w:val="24"/>
+          <w:szCs w:val="24"/>
+        </w:rPr>
+        <w:t>vue</w:t>
+      </w:r>
+      <w:proofErr w:type="spellEnd"/>
+      <w:proofErr w:type="gramEnd"/>
       <w:r>
         <w:rPr>
           <w:sz w:val="24"/>
@@ -1742,6 +2167,7 @@
       </w:pPr>
       <w:r>
         <w:rPr>
+          <w:noProof/>
           <w:sz w:val="20"/>
           <w:szCs w:val="20"/>
         </w:rPr>
@@ -1796,6 +2222,7 @@
         </w:rPr>
         <w:t xml:space="preserve">Per poterli utilizzare poi bisogna inserirli nella proprietà </w:t>
       </w:r>
+      <w:proofErr w:type="spellStart"/>
       <w:r>
         <w:rPr>
           <w:b/>
@@ -1805,6 +2232,7 @@
         </w:rPr>
         <w:t>components</w:t>
       </w:r>
+      <w:proofErr w:type="spellEnd"/>
       <w:r>
         <w:rPr>
           <w:sz w:val="24"/>
@@ -1823,6 +2251,7 @@
       </w:pPr>
       <w:r>
         <w:rPr>
+          <w:noProof/>
           <w:sz w:val="24"/>
           <w:szCs w:val="24"/>
         </w:rPr>
@@ -1888,6 +2317,7 @@
       </w:pPr>
       <w:r>
         <w:rPr>
+          <w:noProof/>
           <w:sz w:val="24"/>
           <w:szCs w:val="24"/>
         </w:rPr>
@@ -1937,6 +2367,7 @@
       </w:pPr>
       <w:r>
         <w:rPr>
+          <w:noProof/>
           <w:sz w:val="24"/>
           <w:szCs w:val="24"/>
         </w:rPr>
@@ -2037,6 +2468,7 @@
       </w:pPr>
       <w:r>
         <w:rPr>
+          <w:noProof/>
           <w:sz w:val="24"/>
           <w:szCs w:val="24"/>
         </w:rPr>
@@ -2181,8 +2613,19 @@
           <w:sz w:val="24"/>
           <w:szCs w:val="24"/>
         </w:rPr>
-        <w:t>$emit</w:t>
-      </w:r>
+        <w:t>$</w:t>
+      </w:r>
+      <w:proofErr w:type="spellStart"/>
+      <w:r>
+        <w:rPr>
+          <w:b/>
+          <w:bCs/>
+          <w:sz w:val="24"/>
+          <w:szCs w:val="24"/>
+        </w:rPr>
+        <w:t>emit</w:t>
+      </w:r>
+      <w:proofErr w:type="spellEnd"/>
       <w:r>
         <w:rPr>
           <w:sz w:val="24"/>
@@ -2227,6 +2670,7 @@
         </w:rPr>
         <w:t xml:space="preserve">Nelle funzioni dichiarate nei </w:t>
       </w:r>
+      <w:proofErr w:type="spellStart"/>
       <w:r>
         <w:rPr>
           <w:b/>
@@ -2236,6 +2680,7 @@
         </w:rPr>
         <w:t>methods</w:t>
       </w:r>
+      <w:proofErr w:type="spellEnd"/>
       <w:r>
         <w:rPr>
           <w:sz w:val="24"/>
@@ -2243,6 +2688,7 @@
         </w:rPr>
         <w:t xml:space="preserve"> della pagina per richiamarne un'altra bisogna usare l’espressione </w:t>
       </w:r>
+      <w:proofErr w:type="spellStart"/>
       <w:r>
         <w:rPr>
           <w:b/>
@@ -2252,6 +2698,7 @@
         </w:rPr>
         <w:t>this</w:t>
       </w:r>
+      <w:proofErr w:type="spellEnd"/>
       <w:r>
         <w:rPr>
           <w:sz w:val="24"/>
@@ -2259,14 +2706,25 @@
         </w:rPr>
         <w:t xml:space="preserve">, stessa cosa per le variabili dichiarate nel </w:t>
       </w:r>
-      <w:r>
-        <w:rPr>
-          <w:b/>
-          <w:bCs/>
-          <w:sz w:val="24"/>
-          <w:szCs w:val="24"/>
-        </w:rPr>
-        <w:t>data()</w:t>
+      <w:proofErr w:type="gramStart"/>
+      <w:r>
+        <w:rPr>
+          <w:b/>
+          <w:bCs/>
+          <w:sz w:val="24"/>
+          <w:szCs w:val="24"/>
+        </w:rPr>
+        <w:t>data(</w:t>
+      </w:r>
+      <w:proofErr w:type="gramEnd"/>
+      <w:r>
+        <w:rPr>
+          <w:b/>
+          <w:bCs/>
+          <w:sz w:val="24"/>
+          <w:szCs w:val="24"/>
+        </w:rPr>
+        <w:t>)</w:t>
       </w:r>
       <w:r>
         <w:rPr>
@@ -2290,14 +2748,47 @@
         </w:rPr>
         <w:t xml:space="preserve">Sempre nelle funzioni dichiarate, si può utilizzare il comando </w:t>
       </w:r>
-      <w:r>
-        <w:rPr>
-          <w:b/>
-          <w:bCs/>
-          <w:sz w:val="24"/>
-          <w:szCs w:val="24"/>
-        </w:rPr>
-        <w:t>this.$emit()</w:t>
+      <w:proofErr w:type="spellStart"/>
+      <w:proofErr w:type="gramStart"/>
+      <w:r>
+        <w:rPr>
+          <w:b/>
+          <w:bCs/>
+          <w:sz w:val="24"/>
+          <w:szCs w:val="24"/>
+        </w:rPr>
+        <w:t>this</w:t>
+      </w:r>
+      <w:proofErr w:type="spellEnd"/>
+      <w:r>
+        <w:rPr>
+          <w:b/>
+          <w:bCs/>
+          <w:sz w:val="24"/>
+          <w:szCs w:val="24"/>
+        </w:rPr>
+        <w:t>.$</w:t>
+      </w:r>
+      <w:proofErr w:type="spellStart"/>
+      <w:proofErr w:type="gramEnd"/>
+      <w:r>
+        <w:rPr>
+          <w:b/>
+          <w:bCs/>
+          <w:sz w:val="24"/>
+          <w:szCs w:val="24"/>
+        </w:rPr>
+        <w:t>emit</w:t>
+      </w:r>
+      <w:proofErr w:type="spellEnd"/>
+      <w:r>
+        <w:rPr>
+          <w:b/>
+          <w:bCs/>
+          <w:sz w:val="24"/>
+          <w:szCs w:val="24"/>
+        </w:rPr>
+        <w:t>()</w:t>
       </w:r>
       <w:r>
         <w:rPr>
@@ -2317,6 +2808,7 @@
       </w:pPr>
       <w:r>
         <w:rPr>
+          <w:noProof/>
           <w:sz w:val="24"/>
           <w:szCs w:val="24"/>
         </w:rPr>
@@ -2355,21 +2847,6 @@
             </a:graphic>
           </wp:inline>
         </w:drawing>
-      </w:r>
-    </w:p>
-    <w:p>
-      <w:pPr>
-        <w:rPr>
-          <w:sz w:val="24"/>
-          <w:szCs w:val="24"/>
-        </w:rPr>
-      </w:pPr>
-      <w:r>
-        <w:rPr>
-          <w:sz w:val="24"/>
-          <w:szCs w:val="24"/>
-        </w:rPr>
-        <w:t>Nelle funzioni viene passato sempre come primo parametro l’elemento html che ha scatenato l’evento</w:t>
       </w:r>
     </w:p>
     <w:sectPr>

</xml_diff>